<commit_message>
- Reviewed some chapters and uploaded them to Gregor. - Searched and found every project erroneously using the version of ASP.NET MVC in program files.   - All projects should use MVC assembly from this repositories /lib folder.
</commit_message>
<xml_diff>
--- a/manuscript/Chapter23/MVC2iA_CH_23.docx
+++ b/manuscript/Chapter23/MVC2iA_CH_23.docx
@@ -1,6 +1,6 @@
 
 <file path=word/document.xml><?xml version="1.0" encoding="utf-8"?>
-<w:document xmlns:mo="http://schemas.microsoft.com/office/mac/office/2008/main" xmlns:ve="http://schemas.openxmlformats.org/markup-compatibility/2006" xmlns:mv="urn:schemas-microsoft-com:mac:vml" xmlns:o="urn:schemas-microsoft-com:office:office" xmlns:r="http://schemas.openxmlformats.org/officeDocument/2006/relationships" xmlns:m="http://schemas.openxmlformats.org/officeDocument/2006/math" xmlns:v="urn:schemas-microsoft-com:vml" xmlns:wp="http://schemas.openxmlformats.org/drawingml/2006/wordprocessingDrawing" xmlns:w10="urn:schemas-microsoft-com:office:word" xmlns:w="http://schemas.openxmlformats.org/wordprocessingml/2006/main" xmlns:wne="http://schemas.microsoft.com/office/word/2006/wordml">
+<w:document xmlns:ve="http://schemas.openxmlformats.org/markup-compatibility/2006" xmlns:o="urn:schemas-microsoft-com:office:office" xmlns:r="http://schemas.openxmlformats.org/officeDocument/2006/relationships" xmlns:m="http://schemas.openxmlformats.org/officeDocument/2006/math" xmlns:v="urn:schemas-microsoft-com:vml" xmlns:wp="http://schemas.openxmlformats.org/drawingml/2006/wordprocessingDrawing" xmlns:w10="urn:schemas-microsoft-com:office:word" xmlns:w="http://schemas.openxmlformats.org/wordprocessingml/2006/main" xmlns:wne="http://schemas.microsoft.com/office/word/2006/wordml">
   <w:body>
     <w:p>
       <w:pPr>
@@ -220,6 +220,7 @@
         </w:numPr>
       </w:pPr>
       <w:r>
+        <w:lastRenderedPageBreak/>
         <w:t>Browser</w:t>
       </w:r>
     </w:p>
@@ -294,7 +295,7 @@
                     </pic:cNvPicPr>
                   </pic:nvPicPr>
                   <pic:blipFill>
-                    <a:blip r:embed="rId7"/>
+                    <a:blip r:embed="rId7" cstate="print"/>
                     <a:srcRect/>
                     <a:stretch>
                       <a:fillRect/>
@@ -367,6 +368,7 @@
       <w:bookmarkStart w:id="2" w:name="_Toc232326559"/>
       <w:bookmarkStart w:id="3" w:name="_Toc232326927"/>
       <w:r>
+        <w:lastRenderedPageBreak/>
         <w:t>23.</w:t>
       </w:r>
       <w:r>
@@ -439,7 +441,7 @@
                     </pic:cNvPicPr>
                   </pic:nvPicPr>
                   <pic:blipFill>
-                    <a:blip r:embed="rId8"/>
+                    <a:blip r:embed="rId8" cstate="print"/>
                     <a:srcRect/>
                     <a:stretch>
                       <a:fillRect/>
@@ -516,6 +518,7 @@
         <w:pStyle w:val="SidebarHead"/>
       </w:pPr>
       <w:r>
+        <w:lastRenderedPageBreak/>
         <w:t>Inversion of Control is a principle, not a tool</w:t>
       </w:r>
     </w:p>
@@ -566,7 +569,7 @@
                     </pic:cNvPicPr>
                   </pic:nvPicPr>
                   <pic:blipFill>
-                    <a:blip r:embed="rId9"/>
+                    <a:blip r:embed="rId9" cstate="print"/>
                     <a:srcRect/>
                     <a:stretch>
                       <a:fillRect/>
@@ -634,10 +637,12 @@
         <w:pStyle w:val="Figure"/>
       </w:pPr>
       <w:commentRangeStart w:id="4"/>
+      <w:commentRangeStart w:id="5"/>
       <w:r>
         <w:rPr>
           <w:noProof/>
         </w:rPr>
+        <w:lastRenderedPageBreak/>
         <w:drawing>
           <wp:inline distT="0" distB="0" distL="0" distR="0">
             <wp:extent cx="3191510" cy="6702425"/>
@@ -656,7 +661,7 @@
                     </pic:cNvPicPr>
                   </pic:nvPicPr>
                   <pic:blipFill>
-                    <a:blip r:embed="rId10"/>
+                    <a:blip r:embed="rId10" cstate="print"/>
                     <a:srcRect/>
                     <a:stretch>
                       <a:fillRect/>
@@ -692,12 +697,20 @@
         </w:rPr>
         <w:commentReference w:id="4"/>
       </w:r>
+      <w:commentRangeEnd w:id="5"/>
+      <w:r>
+        <w:rPr>
+          <w:rStyle w:val="CommentReference"/>
+        </w:rPr>
+        <w:commentReference w:id="5"/>
+      </w:r>
     </w:p>
     <w:p>
       <w:pPr>
         <w:pStyle w:val="FigureCaption"/>
       </w:pPr>
       <w:r>
+        <w:lastRenderedPageBreak/>
         <w:t xml:space="preserve">Figure </w:t>
       </w:r>
       <w:r>
@@ -719,8 +732,8 @@
       <w:pPr>
         <w:pStyle w:val="Head1"/>
       </w:pPr>
-      <w:bookmarkStart w:id="5" w:name="_Toc232326560"/>
-      <w:bookmarkStart w:id="6" w:name="_Toc232326928"/>
+      <w:bookmarkStart w:id="6" w:name="_Toc232326560"/>
+      <w:bookmarkStart w:id="7" w:name="_Toc232326928"/>
       <w:r>
         <w:t>23.</w:t>
       </w:r>
@@ -733,8 +746,8 @@
       <w:r>
         <w:t>the application core</w:t>
       </w:r>
-      <w:bookmarkEnd w:id="5"/>
       <w:bookmarkEnd w:id="6"/>
+      <w:bookmarkEnd w:id="7"/>
     </w:p>
     <w:p>
       <w:pPr>
@@ -802,11 +815,18 @@
       <w:r>
         <w:t xml:space="preserve"> class </w:t>
       </w:r>
-      <w:commentRangeStart w:id="7"/>
-      <w:r>
-        <w:t xml:space="preserve">is domain model </w:t>
-      </w:r>
-      <w:commentRangeEnd w:id="7"/>
+      <w:commentRangeStart w:id="8"/>
+      <w:commentRangeStart w:id="9"/>
+      <w:r>
+        <w:t xml:space="preserve">is </w:t>
+      </w:r>
+      <w:r>
+        <w:t xml:space="preserve">the </w:t>
+      </w:r>
+      <w:r>
+        <w:t xml:space="preserve">domain model </w:t>
+      </w:r>
+      <w:commentRangeEnd w:id="8"/>
       <w:r>
         <w:rPr>
           <w:rStyle w:val="CommentReference"/>
@@ -815,7 +835,17 @@
           <w:vanish/>
           <w:color w:val="000000"/>
         </w:rPr>
-        <w:commentReference w:id="7"/>
+        <w:commentReference w:id="8"/>
+      </w:r>
+      <w:commentRangeEnd w:id="9"/>
+      <w:r>
+        <w:rPr>
+          <w:rStyle w:val="CommentReference"/>
+          <w:rFonts w:ascii="Times New Roman" w:hAnsi="Times New Roman"/>
+          <w:b w:val="0"/>
+          <w:color w:val="000000"/>
+        </w:rPr>
+        <w:commentReference w:id="9"/>
       </w:r>
       <w:r>
         <w:t xml:space="preserve">for this </w:t>
@@ -1155,6 +1185,7 @@
         <w:pStyle w:val="Code"/>
       </w:pPr>
       <w:r>
+        <w:lastRenderedPageBreak/>
         <w:t xml:space="preserve">    </w:t>
       </w:r>
       <w:r>
@@ -1570,7 +1601,11 @@
         <w:t>IVisitorRepository</w:t>
       </w:r>
       <w:r>
-        <w:t xml:space="preserve"> that will be used, so there is no way to embed this knowledge into compiled code. The </w:t>
+        <w:t xml:space="preserve"> that will be used, so there is no </w:t>
+      </w:r>
+      <w:r>
+        <w:lastRenderedPageBreak/>
+        <w:t xml:space="preserve">way to embed this knowledge into compiled code. The </w:t>
       </w:r>
       <w:r>
         <w:rPr>
@@ -1600,8 +1635,8 @@
       <w:pPr>
         <w:pStyle w:val="Head1"/>
       </w:pPr>
-      <w:bookmarkStart w:id="8" w:name="_Toc232326561"/>
-      <w:bookmarkStart w:id="9" w:name="_Toc232326929"/>
+      <w:bookmarkStart w:id="10" w:name="_Toc232326561"/>
+      <w:bookmarkStart w:id="11" w:name="_Toc232326929"/>
       <w:r>
         <w:t>23.</w:t>
       </w:r>
@@ -1614,8 +1649,8 @@
       <w:r>
         <w:t>infrastructure of the application</w:t>
       </w:r>
-      <w:bookmarkEnd w:id="8"/>
-      <w:bookmarkEnd w:id="9"/>
+      <w:bookmarkEnd w:id="10"/>
+      <w:bookmarkEnd w:id="11"/>
     </w:p>
     <w:p>
       <w:pPr>
@@ -1636,23 +1671,38 @@
       <w:r>
         <w:t xml:space="preserve">; the difference is important. </w:t>
       </w:r>
-      <w:commentRangeStart w:id="10"/>
+      <w:commentRangeStart w:id="12"/>
+      <w:commentRangeStart w:id="13"/>
       <w:r>
         <w:t>Frameworks provide templates of code in which you then fill in the gaps to create something useful. Libraries are usable without providing templates</w:t>
       </w:r>
-      <w:commentRangeEnd w:id="10"/>
+      <w:commentRangeEnd w:id="12"/>
       <w:r>
         <w:rPr>
           <w:rStyle w:val="CommentReference"/>
           <w:rFonts w:ascii="Times New Roman" w:hAnsi="Times New Roman"/>
           <w:vanish/>
         </w:rPr>
-        <w:commentReference w:id="10"/>
+        <w:commentReference w:id="12"/>
+      </w:r>
+      <w:commentRangeEnd w:id="13"/>
+      <w:r>
+        <w:rPr>
+          <w:rStyle w:val="CommentReference"/>
+          <w:rFonts w:ascii="Times New Roman" w:hAnsi="Times New Roman"/>
+        </w:rPr>
+        <w:commentReference w:id="13"/>
       </w:r>
       <w:r>
         <w:t xml:space="preserve">. NHibernate doesn’t require your entities to derive from a specific base class or the implementation of a specific interface. NHibernate can persist any type of object as long as the configuration is correct. </w:t>
       </w:r>
-      <w:commentRangeStart w:id="11"/>
+    </w:p>
+    <w:p>
+      <w:pPr>
+        <w:pStyle w:val="Body"/>
+      </w:pPr>
+      <w:commentRangeStart w:id="14"/>
+      <w:commentRangeStart w:id="15"/>
       <w:r>
         <w:t xml:space="preserve">This section will walk through the configuration of NHibernate so that we can save and retrieve the </w:t>
       </w:r>
@@ -1668,14 +1718,22 @@
       <w:r>
         <w:t xml:space="preserve">  For this chapter, we are using NHibernate 2.1 with FluentNHibernate 1.0 for configuration help.</w:t>
       </w:r>
-      <w:commentRangeEnd w:id="11"/>
+      <w:commentRangeEnd w:id="14"/>
       <w:r>
         <w:rPr>
           <w:rStyle w:val="CommentReference"/>
           <w:rFonts w:ascii="Times New Roman" w:hAnsi="Times New Roman"/>
           <w:vanish/>
         </w:rPr>
-        <w:commentReference w:id="11"/>
+        <w:commentReference w:id="14"/>
+      </w:r>
+      <w:commentRangeEnd w:id="15"/>
+      <w:r>
+        <w:rPr>
+          <w:rStyle w:val="CommentReference"/>
+          <w:rFonts w:ascii="Times New Roman" w:hAnsi="Times New Roman"/>
+        </w:rPr>
+        <w:commentReference w:id="15"/>
       </w:r>
     </w:p>
     <w:p>
@@ -1939,6 +1997,7 @@
         <w:pStyle w:val="Code"/>
       </w:pPr>
       <w:r>
+        <w:lastRenderedPageBreak/>
         <w:t xml:space="preserve">                </w:t>
       </w:r>
       <w:r>
@@ -2124,7 +2183,7 @@
       <w:pPr>
         <w:pStyle w:val="Head2"/>
       </w:pPr>
-      <w:bookmarkStart w:id="12" w:name="_Toc232326562"/>
+      <w:bookmarkStart w:id="16" w:name="_Toc232326562"/>
       <w:r>
         <w:t xml:space="preserve">23.4.1 </w:t>
       </w:r>
@@ -2137,7 +2196,7 @@
       <w:r>
         <w:t xml:space="preserve"> </w:t>
       </w:r>
-      <w:bookmarkStart w:id="13" w:name="_Toc232326930"/>
+      <w:bookmarkStart w:id="17" w:name="_Toc232326930"/>
       <w:r>
         <w:t>NHibernate needs configuration</w:t>
       </w:r>
@@ -2153,8 +2212,8 @@
       <w:r>
         <w:t xml:space="preserve"> </w:t>
       </w:r>
-      <w:bookmarkEnd w:id="12"/>
-      <w:bookmarkEnd w:id="13"/>
+      <w:bookmarkEnd w:id="16"/>
+      <w:bookmarkEnd w:id="17"/>
     </w:p>
     <w:p>
       <w:pPr>
@@ -2358,6 +2417,7 @@
         <w:pStyle w:val="Code"/>
       </w:pPr>
       <w:r>
+        <w:lastRenderedPageBreak/>
         <w:t xml:space="preserve">    &lt;property name="proxyfactory.factory_class"&gt;</w:t>
       </w:r>
       <w:r>
@@ -2411,7 +2471,8 @@
       <w:r>
         <w:t>This is a simple configuration, and there are many other options documented with the NHibernate documentation (</w:t>
       </w:r>
-      <w:commentRangeStart w:id="14"/>
+      <w:commentRangeStart w:id="18"/>
+      <w:commentRangeStart w:id="19"/>
       <w:r>
         <w:fldChar w:fldCharType="begin"/>
       </w:r>
@@ -2433,14 +2494,22 @@
       <w:r>
         <w:t xml:space="preserve">). </w:t>
       </w:r>
-      <w:commentRangeEnd w:id="14"/>
+      <w:commentRangeEnd w:id="18"/>
       <w:r>
         <w:rPr>
           <w:rStyle w:val="CommentReference"/>
           <w:rFonts w:ascii="Times New Roman" w:hAnsi="Times New Roman"/>
           <w:vanish/>
         </w:rPr>
-        <w:commentReference w:id="14"/>
+        <w:commentReference w:id="18"/>
+      </w:r>
+      <w:commentRangeEnd w:id="19"/>
+      <w:r>
+        <w:rPr>
+          <w:rStyle w:val="CommentReference"/>
+          <w:rFonts w:ascii="Times New Roman" w:hAnsi="Times New Roman"/>
+        </w:rPr>
+        <w:commentReference w:id="19"/>
       </w:r>
       <w:r>
         <w:t>The most obvious piece of information is the connection string</w:t>
@@ -2545,8 +2614,8 @@
       <w:pPr>
         <w:pStyle w:val="Head2"/>
       </w:pPr>
-      <w:bookmarkStart w:id="15" w:name="_Toc232326563"/>
-      <w:bookmarkStart w:id="16" w:name="_Toc232326931"/>
+      <w:bookmarkStart w:id="20" w:name="_Toc232326563"/>
+      <w:bookmarkStart w:id="21" w:name="_Toc232326931"/>
       <w:r>
         <w:t xml:space="preserve">23.4.2 </w:t>
       </w:r>
@@ -2559,8 +2628,8 @@
       <w:r>
         <w:t>simple but powerful</w:t>
       </w:r>
-      <w:bookmarkEnd w:id="15"/>
-      <w:bookmarkEnd w:id="16"/>
+      <w:bookmarkEnd w:id="20"/>
+      <w:bookmarkEnd w:id="21"/>
     </w:p>
     <w:p>
       <w:pPr>
@@ -2611,7 +2680,7 @@
                     </pic:cNvPicPr>
                   </pic:nvPicPr>
                   <pic:blipFill>
-                    <a:blip r:embed="rId12"/>
+                    <a:blip r:embed="rId12" cstate="print"/>
                     <a:srcRect/>
                     <a:stretch>
                       <a:fillRect/>
@@ -2665,6 +2734,7 @@
         <w:pStyle w:val="Body"/>
       </w:pPr>
       <w:r>
+        <w:lastRenderedPageBreak/>
         <w:t>We are about to explore the Visitor</w:t>
       </w:r>
       <w:r>
@@ -2746,7 +2816,8 @@
       <w:r>
         <w:t xml:space="preserve">We have already covered the hibernate.cfg.xml file. The Log4Net.config file contains Log4Net configuration information that is broadly applicable to any type of application. If you’re not familiar with </w:t>
       </w:r>
-      <w:commentRangeStart w:id="17"/>
+      <w:commentRangeStart w:id="22"/>
+      <w:commentRangeStart w:id="23"/>
       <w:r>
         <w:t xml:space="preserve">Log4Net, you can find more information at </w:t>
       </w:r>
@@ -2761,14 +2832,22 @@
       <w:r>
         <w:t xml:space="preserve">. </w:t>
       </w:r>
-      <w:commentRangeEnd w:id="17"/>
+      <w:commentRangeEnd w:id="22"/>
       <w:r>
         <w:rPr>
           <w:rStyle w:val="CommentReference"/>
           <w:rFonts w:ascii="Times New Roman" w:hAnsi="Times New Roman"/>
           <w:vanish/>
         </w:rPr>
-        <w:commentReference w:id="17"/>
+        <w:commentReference w:id="22"/>
+      </w:r>
+      <w:commentRangeEnd w:id="23"/>
+      <w:r>
+        <w:rPr>
+          <w:rStyle w:val="CommentReference"/>
+          <w:rFonts w:ascii="Times New Roman" w:hAnsi="Times New Roman"/>
+        </w:rPr>
+        <w:commentReference w:id="23"/>
       </w:r>
       <w:r>
         <w:t>The two files provide the schema for the NHibernate configuration and the NHibernate mapping files. When added to the project, they enable Visual Studio to provide XML IntelliSense</w:t>
@@ -3031,6 +3110,7 @@
         <w:pStyle w:val="Code"/>
       </w:pPr>
       <w:r>
+        <w:lastRenderedPageBreak/>
         <w:t>&lt;hibernate-mapping xmlns="urn:nhibernate-mapping-2.2"</w:t>
       </w:r>
     </w:p>
@@ -3404,7 +3484,7 @@
       <w:r>
         <w:t xml:space="preserve"> generator is special, and it generates GUIDs in sequential order so that the clustered index on the primary key column has little to do when absorbing a new record inserted into the table. This sequencing sacrifices a bit of uniqueness in the GUID algorithm, but in this context, the only thing that is important is that the GUID be unique for this particular table. You can read more about the </w:t>
       </w:r>
-      <w:commentRangeStart w:id="18"/>
+      <w:commentRangeStart w:id="24"/>
       <w:r>
         <w:t>COMB GUID from the inventor, Jimmy Nilsson</w:t>
       </w:r>
@@ -3431,14 +3511,14 @@
       <w:r>
         <w:t>.</w:t>
       </w:r>
-      <w:commentRangeEnd w:id="18"/>
+      <w:commentRangeEnd w:id="24"/>
       <w:r>
         <w:rPr>
           <w:rStyle w:val="CommentReference"/>
           <w:rFonts w:ascii="Times New Roman" w:hAnsi="Times New Roman"/>
           <w:vanish/>
         </w:rPr>
-        <w:commentReference w:id="18"/>
+        <w:commentReference w:id="24"/>
       </w:r>
     </w:p>
     <w:p>
@@ -3448,7 +3528,7 @@
       <w:r>
         <w:t xml:space="preserve">The rest of the properties are largely self-explanatory. They have names, constraints, and the strings can have a length specified. If you’re all right with the column name being the same as the property name on the class, then a column attribute is unnecessary. When you have all the properties mapped, you’re ready to move on. If you have a more complex class structure, you will want to review all your mapping options in the documentation at: </w:t>
       </w:r>
-      <w:commentRangeStart w:id="19"/>
+      <w:commentRangeStart w:id="25"/>
       <w:r>
         <w:fldChar w:fldCharType="begin"/>
       </w:r>
@@ -3467,19 +3547,20 @@
       <w:r>
         <w:fldChar w:fldCharType="end"/>
       </w:r>
-      <w:commentRangeEnd w:id="19"/>
+      <w:commentRangeEnd w:id="25"/>
       <w:r>
         <w:rPr>
           <w:rStyle w:val="CommentReference"/>
           <w:rFonts w:ascii="Times New Roman" w:hAnsi="Times New Roman"/>
           <w:vanish/>
         </w:rPr>
-        <w:commentReference w:id="19"/>
+        <w:commentReference w:id="25"/>
       </w:r>
       <w:r>
         <w:t xml:space="preserve"> and </w:t>
       </w:r>
-      <w:commentRangeStart w:id="20"/>
+      <w:commentRangeStart w:id="26"/>
+      <w:commentRangeStart w:id="27"/>
       <w:r>
         <w:fldChar w:fldCharType="begin"/>
       </w:r>
@@ -3504,14 +3585,22 @@
       <w:r>
         <w:t xml:space="preserve">  </w:t>
       </w:r>
-      <w:commentRangeEnd w:id="20"/>
+      <w:commentRangeEnd w:id="26"/>
       <w:r>
         <w:rPr>
           <w:rStyle w:val="CommentReference"/>
           <w:rFonts w:ascii="Times New Roman" w:hAnsi="Times New Roman"/>
           <w:vanish/>
         </w:rPr>
-        <w:commentReference w:id="20"/>
+        <w:commentReference w:id="26"/>
+      </w:r>
+      <w:commentRangeEnd w:id="27"/>
+      <w:r>
+        <w:rPr>
+          <w:rStyle w:val="CommentReference"/>
+          <w:rFonts w:ascii="Times New Roman" w:hAnsi="Times New Roman"/>
+        </w:rPr>
+        <w:commentReference w:id="27"/>
       </w:r>
       <w:r>
         <w:t>The equivalent XML mapping is included in commented for for reference.</w:t>
@@ -3521,16 +3610,16 @@
       <w:pPr>
         <w:pStyle w:val="Head2"/>
       </w:pPr>
-      <w:bookmarkStart w:id="21" w:name="_Toc232326564"/>
-      <w:bookmarkStart w:id="22" w:name="_Toc232326932"/>
+      <w:bookmarkStart w:id="28" w:name="_Toc232326564"/>
+      <w:bookmarkStart w:id="29" w:name="_Toc232326932"/>
       <w:r>
         <w:t xml:space="preserve">23.4.3 </w:t>
       </w:r>
       <w:r>
         <w:t>Initializing the configuration</w:t>
       </w:r>
-      <w:bookmarkEnd w:id="21"/>
-      <w:bookmarkEnd w:id="22"/>
+      <w:bookmarkEnd w:id="28"/>
+      <w:bookmarkEnd w:id="29"/>
       <w:r>
         <w:t xml:space="preserve"> </w:t>
       </w:r>
@@ -3570,7 +3659,11 @@
         <w:fldChar w:fldCharType="end"/>
       </w:r>
       <w:r>
-        <w:t xml:space="preserve">. A session is meant to be used for a single transaction.  You should use and then quickly dispose of NHibernate sessions. The session factory is intended to be kept for the life of the application so that it can be used to create all sessions. The interface is the abstraction, but the implementation provided by NHibernate requires some understanding. The code in listing </w:t>
+        <w:t xml:space="preserve">. A session is meant to be used for a single transaction.  You should use and then quickly dispose of NHibernate sessions. The session factory is intended to be kept for the life of the application so that it can be used to create all sessions. The interface is the abstraction, but the implementation provided by NHibernate requires some </w:t>
+      </w:r>
+      <w:r>
+        <w:lastRenderedPageBreak/>
+        <w:t xml:space="preserve">understanding. The code in listing </w:t>
       </w:r>
       <w:r>
         <w:t>23.7</w:t>
@@ -4039,6 +4132,7 @@
         <w:pStyle w:val="Code"/>
       </w:pPr>
       <w:r>
+        <w:lastRenderedPageBreak/>
         <w:t xml:space="preserve">        session.BeginTransaction();</w:t>
       </w:r>
     </w:p>
@@ -4248,18 +4342,33 @@
       <w:r>
         <w:t xml:space="preserve">reflection on all the types to ensure that every property declared in the mapping actually exists on the types referenced.  If lazy loading is enabled (the default), it will also check that all public properties and methods are </w:t>
       </w:r>
-      <w:commentRangeStart w:id="23"/>
-      <w:r>
-        <w:t xml:space="preserve">marked virtual.  </w:t>
-      </w:r>
-      <w:commentRangeEnd w:id="23"/>
+      <w:commentRangeStart w:id="30"/>
+      <w:commentRangeStart w:id="31"/>
+      <w:r>
+        <w:t xml:space="preserve">marked </w:t>
+      </w:r>
+      <w:r>
+        <w:t xml:space="preserve">as </w:t>
+      </w:r>
+      <w:r>
+        <w:t xml:space="preserve">virtual.  </w:t>
+      </w:r>
+      <w:commentRangeEnd w:id="30"/>
       <w:r>
         <w:rPr>
           <w:rStyle w:val="CommentReference"/>
           <w:rFonts w:ascii="Times New Roman" w:hAnsi="Times New Roman"/>
           <w:vanish/>
         </w:rPr>
-        <w:commentReference w:id="23"/>
+        <w:commentReference w:id="30"/>
+      </w:r>
+      <w:commentRangeEnd w:id="31"/>
+      <w:r>
+        <w:rPr>
+          <w:rStyle w:val="CommentReference"/>
+          <w:rFonts w:ascii="Times New Roman" w:hAnsi="Times New Roman"/>
+        </w:rPr>
+        <w:commentReference w:id="31"/>
       </w:r>
       <w:r>
         <w:t xml:space="preserve">If you prefer not to mark them virtual, disable lazy loading.  With most applications, it takes </w:t>
@@ -4320,6 +4429,7 @@
         <w:pStyle w:val="CodeAnnotation"/>
       </w:pPr>
       <w:r>
+        <w:lastRenderedPageBreak/>
         <w:t>#A Session factory provides the session</w:t>
       </w:r>
     </w:p>
@@ -4532,7 +4642,8 @@
       <w:pPr>
         <w:pStyle w:val="CodeListingCaption"/>
       </w:pPr>
-      <w:commentRangeStart w:id="24"/>
+      <w:commentRangeStart w:id="32"/>
+      <w:commentRangeStart w:id="33"/>
       <w:r>
         <w:t xml:space="preserve">Listing </w:t>
       </w:r>
@@ -4649,7 +4760,7 @@
         <w:t>1 passed, 0 failed, 0 skipped, took 6.86 seconds.</w:t>
       </w:r>
     </w:p>
-    <w:commentRangeEnd w:id="24"/>
+    <w:commentRangeEnd w:id="32"/>
     <w:p>
       <w:pPr>
         <w:pStyle w:val="Code"/>
@@ -4661,7 +4772,16 @@
           <w:snapToGrid/>
           <w:vanish/>
         </w:rPr>
-        <w:commentReference w:id="24"/>
+        <w:commentReference w:id="32"/>
+      </w:r>
+      <w:commentRangeEnd w:id="33"/>
+      <w:r>
+        <w:rPr>
+          <w:rStyle w:val="CommentReference"/>
+          <w:rFonts w:ascii="Times New Roman" w:hAnsi="Times New Roman"/>
+          <w:snapToGrid/>
+        </w:rPr>
+        <w:commentReference w:id="33"/>
       </w:r>
     </w:p>
     <w:p>
@@ -4669,6 +4789,7 @@
         <w:pStyle w:val="Body1"/>
       </w:pPr>
       <w:r>
+        <w:lastRenderedPageBreak/>
         <w:t xml:space="preserve">The NUnit test lives in the IntegrationTests project. This project also links in the hibernate.cfg.xml file to leverage the same configuration. Figure </w:t>
       </w:r>
       <w:r>
@@ -4704,7 +4825,7 @@
                     </pic:cNvPicPr>
                   </pic:nvPicPr>
                   <pic:blipFill>
-                    <a:blip r:embed="rId16"/>
+                    <a:blip r:embed="rId16" cstate="print"/>
                     <a:srcRect/>
                     <a:stretch>
                       <a:fillRect/>
@@ -4964,6 +5085,7 @@
         <w:pStyle w:val="Code"/>
       </w:pPr>
       <w:r>
+        <w:lastRenderedPageBreak/>
         <w:t xml:space="preserve">        [Test]</w:t>
       </w:r>
     </w:p>
@@ -5462,6 +5584,7 @@
         <w:pStyle w:val="Code"/>
       </w:pPr>
       <w:r>
+        <w:lastRenderedPageBreak/>
         <w:t xml:space="preserve">                config.EndSession();</w:t>
       </w:r>
     </w:p>
@@ -5791,6 +5914,7 @@
         <w:rPr>
           <w:noProof/>
         </w:rPr>
+        <w:lastRenderedPageBreak/>
         <w:drawing>
           <wp:inline distT="0" distB="0" distL="0" distR="0">
             <wp:extent cx="4800600" cy="2167713"/>
@@ -5809,7 +5933,7 @@
                     </pic:cNvPicPr>
                   </pic:nvPicPr>
                   <pic:blipFill>
-                    <a:blip r:embed="rId17"/>
+                    <a:blip r:embed="rId17" cstate="print"/>
                     <a:srcRect/>
                     <a:stretch>
                       <a:fillRect/>
@@ -5865,21 +5989,43 @@
       <w:r>
         <w:t xml:space="preserve">re likely to change frequently.  </w:t>
       </w:r>
-      <w:commentRangeStart w:id="25"/>
+    </w:p>
+    <w:p>
+      <w:pPr>
+        <w:pStyle w:val="CalloutHead"/>
+      </w:pPr>
+      <w:r>
+        <w:t>NOTE</w:t>
+      </w:r>
+    </w:p>
+    <w:p>
+      <w:pPr>
+        <w:pStyle w:val="Callout"/>
+      </w:pPr>
+      <w:commentRangeStart w:id="34"/>
+      <w:commentRangeStart w:id="35"/>
       <w:r>
         <w:t>Some of the authors of this book have been using NHibernate since version 0.8 with .Net 1.1, but with object-relational mappers becoming mainstream, the writing is on the wall that other, more well-funded ORM libraries will supersede NHibernate in a few years.</w:t>
       </w:r>
       <w:r>
         <w:t xml:space="preserve">  With that as a likely event, it is important to keep the core of the application from creating a coupling to this particular library.</w:t>
       </w:r>
-      <w:commentRangeEnd w:id="25"/>
+      <w:commentRangeEnd w:id="34"/>
       <w:r>
         <w:rPr>
           <w:rStyle w:val="CommentReference"/>
           <w:rFonts w:ascii="Times New Roman" w:hAnsi="Times New Roman"/>
           <w:vanish/>
         </w:rPr>
-        <w:commentReference w:id="25"/>
+        <w:commentReference w:id="34"/>
+      </w:r>
+      <w:commentRangeEnd w:id="35"/>
+      <w:r>
+        <w:rPr>
+          <w:rStyle w:val="CommentReference"/>
+          <w:rFonts w:ascii="Times New Roman" w:hAnsi="Times New Roman"/>
+        </w:rPr>
+        <w:commentReference w:id="35"/>
       </w:r>
     </w:p>
     <w:p>
@@ -5894,16 +6040,16 @@
       <w:pPr>
         <w:pStyle w:val="Head1"/>
       </w:pPr>
-      <w:bookmarkStart w:id="26" w:name="_Toc232326565"/>
-      <w:bookmarkStart w:id="27" w:name="_Toc232326933"/>
+      <w:bookmarkStart w:id="36" w:name="_Toc232326565"/>
+      <w:bookmarkStart w:id="37" w:name="_Toc232326933"/>
       <w:r>
         <w:t>23.</w:t>
       </w:r>
       <w:r>
         <w:t>5 UI leverages domain model</w:t>
       </w:r>
-      <w:bookmarkEnd w:id="26"/>
-      <w:bookmarkEnd w:id="27"/>
+      <w:bookmarkEnd w:id="36"/>
+      <w:bookmarkEnd w:id="37"/>
     </w:p>
     <w:p>
       <w:pPr>
@@ -5912,21 +6058,39 @@
       <w:r>
         <w:t xml:space="preserve">Now that the domain model and the NHibernate infrastructure are set up and functioning, we can turn our attention once again to the ASP.NET MVC project. We have left the project </w:t>
       </w:r>
-      <w:commentRangeStart w:id="28"/>
-      <w:r>
-        <w:t xml:space="preserve">close </w:t>
-      </w:r>
-      <w:commentRangeEnd w:id="28"/>
+      <w:r>
+        <w:t>very close</w:t>
+      </w:r>
+      <w:commentRangeStart w:id="38"/>
+      <w:commentRangeStart w:id="39"/>
+      <w:r>
+        <w:t xml:space="preserve"> </w:t>
+      </w:r>
+      <w:commentRangeEnd w:id="38"/>
       <w:r>
         <w:rPr>
           <w:rStyle w:val="CommentReference"/>
           <w:rFonts w:ascii="Times New Roman" w:hAnsi="Times New Roman"/>
           <w:vanish/>
         </w:rPr>
-        <w:commentReference w:id="28"/>
-      </w:r>
-      <w:r>
-        <w:t xml:space="preserve">to the default template in an effort to keep it simple as well as call out the additions necessary to enable the saving of every visitor to the site. Figure </w:t>
+        <w:commentReference w:id="38"/>
+      </w:r>
+      <w:commentRangeEnd w:id="39"/>
+      <w:r>
+        <w:rPr>
+          <w:rStyle w:val="CommentReference"/>
+          <w:rFonts w:ascii="Times New Roman" w:hAnsi="Times New Roman"/>
+        </w:rPr>
+        <w:commentReference w:id="39"/>
+      </w:r>
+      <w:r>
+        <w:t xml:space="preserve">to the default </w:t>
+      </w:r>
+      <w:r>
+        <w:t xml:space="preserve">project </w:t>
+      </w:r>
+      <w:r>
+        <w:t xml:space="preserve">template in an effort to keep it simple as well as call out the additions necessary to enable the saving of every visitor to the site. Figure </w:t>
       </w:r>
       <w:r>
         <w:t>23.8</w:t>
@@ -5939,11 +6103,13 @@
       <w:pPr>
         <w:pStyle w:val="Figure"/>
       </w:pPr>
-      <w:commentRangeStart w:id="29"/>
+      <w:commentRangeStart w:id="40"/>
+      <w:commentRangeStart w:id="41"/>
       <w:r>
         <w:rPr>
           <w:noProof/>
         </w:rPr>
+        <w:lastRenderedPageBreak/>
         <w:drawing>
           <wp:inline distT="0" distB="0" distL="0" distR="0">
             <wp:extent cx="2847975" cy="5476875"/>
@@ -5962,7 +6128,7 @@
                     </pic:cNvPicPr>
                   </pic:nvPicPr>
                   <pic:blipFill>
-                    <a:blip r:embed="rId18"/>
+                    <a:blip r:embed="rId18" cstate="print"/>
                     <a:srcRect/>
                     <a:stretch>
                       <a:fillRect/>
@@ -5990,13 +6156,20 @@
           </wp:inline>
         </w:drawing>
       </w:r>
-      <w:commentRangeEnd w:id="29"/>
+      <w:commentRangeEnd w:id="40"/>
       <w:r>
         <w:rPr>
           <w:rStyle w:val="CommentReference"/>
           <w:vanish/>
         </w:rPr>
-        <w:commentReference w:id="29"/>
+        <w:commentReference w:id="40"/>
+      </w:r>
+      <w:commentRangeEnd w:id="41"/>
+      <w:r>
+        <w:rPr>
+          <w:rStyle w:val="CommentReference"/>
+        </w:rPr>
+        <w:commentReference w:id="41"/>
       </w:r>
     </w:p>
     <w:p>
@@ -6024,7 +6197,11 @@
         <w:t>23.1</w:t>
       </w:r>
       <w:r>
-        <w:t xml:space="preserve"> you can recall that each page on the site shows the most recent visitors to the site at the bottom. To share this view on each page, we have wired up a partial view to the master page, Site.Master. We have covered this capability in previous chapters, so we won’t cover it in depth here. </w:t>
+        <w:t xml:space="preserve"> you can recall that each page on the site shows the most recent visitors to the site at the bottom. To share this view on each page, we have wired up a partial view </w:t>
+      </w:r>
+      <w:r>
+        <w:lastRenderedPageBreak/>
+        <w:t xml:space="preserve">to the master page, Site.Master. We have covered this capability in previous chapters, so we won’t cover it in depth here. </w:t>
       </w:r>
     </w:p>
     <w:p>
@@ -6447,6 +6624,7 @@
         <w:pStyle w:val="Code"/>
       </w:pPr>
       <w:r>
+        <w:lastRenderedPageBreak/>
         <w:t>namespace UI</w:t>
       </w:r>
     </w:p>
@@ -6717,11 +6895,12 @@
       <w:pPr>
         <w:pStyle w:val="Code"/>
       </w:pPr>
-      <w:commentRangeStart w:id="30"/>
+      <w:commentRangeStart w:id="42"/>
+      <w:commentRangeStart w:id="43"/>
       <w:r>
         <w:t>using System.Web.Mvc;</w:t>
       </w:r>
-      <w:commentRangeEnd w:id="30"/>
+      <w:commentRangeEnd w:id="42"/>
       <w:r>
         <w:rPr>
           <w:rStyle w:val="CommentReference"/>
@@ -6729,7 +6908,16 @@
           <w:snapToGrid/>
           <w:vanish/>
         </w:rPr>
-        <w:commentReference w:id="30"/>
+        <w:commentReference w:id="42"/>
+      </w:r>
+      <w:commentRangeEnd w:id="43"/>
+      <w:r>
+        <w:rPr>
+          <w:rStyle w:val="CommentReference"/>
+          <w:rFonts w:ascii="Times New Roman" w:hAnsi="Times New Roman"/>
+          <w:snapToGrid/>
+        </w:rPr>
+        <w:commentReference w:id="43"/>
       </w:r>
     </w:p>
     <w:p>
@@ -7024,6 +7212,7 @@
         <w:pStyle w:val="Body1"/>
       </w:pPr>
       <w:r>
+        <w:lastRenderedPageBreak/>
         <w:t xml:space="preserve">Each of the filters is simple. Most of the code is just for managing the dependency of the </w:t>
       </w:r>
       <w:r>
@@ -7142,11 +7331,14 @@
       <w:r>
         <w:t xml:space="preserve"> </w:t>
       </w:r>
-      <w:commentRangeStart w:id="31"/>
-      <w:r>
-        <w:t xml:space="preserve">Partial view </w:t>
-      </w:r>
-      <w:commentRangeEnd w:id="31"/>
+      <w:r>
+        <w:t>A p</w:t>
+      </w:r>
+      <w:commentRangeStart w:id="44"/>
+      <w:r>
+        <w:t xml:space="preserve">artial view </w:t>
+      </w:r>
+      <w:commentRangeEnd w:id="44"/>
       <w:r>
         <w:rPr>
           <w:rStyle w:val="CommentReference"/>
@@ -7155,16 +7347,23 @@
           <w:vanish/>
           <w:color w:val="000000"/>
         </w:rPr>
-        <w:commentReference w:id="31"/>
+        <w:commentReference w:id="44"/>
       </w:r>
       <w:r>
         <w:t xml:space="preserve">is </w:t>
       </w:r>
-      <w:commentRangeStart w:id="32"/>
-      <w:r>
-        <w:t xml:space="preserve">strongly typed </w:t>
-      </w:r>
-      <w:commentRangeEnd w:id="32"/>
+      <w:commentRangeStart w:id="45"/>
+      <w:commentRangeStart w:id="46"/>
+      <w:r>
+        <w:t>s</w:t>
+      </w:r>
+      <w:r>
+        <w:t>trongly-</w:t>
+      </w:r>
+      <w:r>
+        <w:t xml:space="preserve">typed </w:t>
+      </w:r>
+      <w:commentRangeEnd w:id="45"/>
       <w:r>
         <w:rPr>
           <w:rStyle w:val="CommentReference"/>
@@ -7173,7 +7372,17 @@
           <w:vanish/>
           <w:color w:val="000000"/>
         </w:rPr>
-        <w:commentReference w:id="32"/>
+        <w:commentReference w:id="45"/>
+      </w:r>
+      <w:commentRangeEnd w:id="46"/>
+      <w:r>
+        <w:rPr>
+          <w:rStyle w:val="CommentReference"/>
+          <w:rFonts w:ascii="Times New Roman" w:hAnsi="Times New Roman"/>
+          <w:b w:val="0"/>
+          <w:color w:val="000000"/>
+        </w:rPr>
+        <w:commentReference w:id="46"/>
       </w:r>
       <w:r>
         <w:t>and displays recent visitors</w:t>
@@ -7435,16 +7644,16 @@
       <w:pPr>
         <w:pStyle w:val="Head1"/>
       </w:pPr>
-      <w:bookmarkStart w:id="33" w:name="_Toc232326566"/>
-      <w:bookmarkStart w:id="34" w:name="_Toc232326934"/>
+      <w:bookmarkStart w:id="47" w:name="_Toc232326566"/>
+      <w:bookmarkStart w:id="48" w:name="_Toc232326934"/>
       <w:r>
         <w:t>23.</w:t>
       </w:r>
       <w:r>
         <w:t>6 Pulling it together</w:t>
       </w:r>
-      <w:bookmarkEnd w:id="33"/>
-      <w:bookmarkEnd w:id="34"/>
+      <w:bookmarkEnd w:id="47"/>
+      <w:bookmarkEnd w:id="48"/>
     </w:p>
     <w:p>
       <w:pPr>
@@ -7457,6 +7666,7 @@
         <w:rPr>
           <w:rStyle w:val="CodeinText"/>
         </w:rPr>
+        <w:lastRenderedPageBreak/>
         <w:t>IVisitorRepository</w:t>
       </w:r>
       <w:r>
@@ -7939,6 +8149,7 @@
         <w:pStyle w:val="Code"/>
       </w:pPr>
       <w:r>
+        <w:lastRenderedPageBreak/>
         <w:t xml:space="preserve">            </w:t>
       </w:r>
       <w:r>
@@ -8478,6 +8689,7 @@
         <w:pStyle w:val="Code"/>
       </w:pPr>
       <w:r>
+        <w:lastRenderedPageBreak/>
         <w:t>…</w:t>
       </w:r>
     </w:p>
@@ -8684,6 +8896,7 @@
         <w:rPr>
           <w:noProof/>
         </w:rPr>
+        <w:lastRenderedPageBreak/>
         <w:drawing>
           <wp:inline distT="0" distB="0" distL="0" distR="0">
             <wp:extent cx="4800600" cy="3637029"/>
@@ -8702,7 +8915,7 @@
                     </pic:cNvPicPr>
                   </pic:nvPicPr>
                   <pic:blipFill>
-                    <a:blip r:embed="rId19"/>
+                    <a:blip r:embed="rId19" cstate="print"/>
                     <a:srcRect/>
                     <a:stretch>
                       <a:fillRect/>
@@ -8757,16 +8970,16 @@
       <w:pPr>
         <w:pStyle w:val="Head1"/>
       </w:pPr>
-      <w:bookmarkStart w:id="35" w:name="_Toc232326567"/>
-      <w:bookmarkStart w:id="36" w:name="_Toc232326935"/>
+      <w:bookmarkStart w:id="49" w:name="_Toc232326567"/>
+      <w:bookmarkStart w:id="50" w:name="_Toc232326935"/>
       <w:r>
         <w:t>23.</w:t>
       </w:r>
       <w:r>
         <w:t xml:space="preserve">7 </w:t>
       </w:r>
-      <w:bookmarkEnd w:id="35"/>
-      <w:bookmarkEnd w:id="36"/>
+      <w:bookmarkEnd w:id="49"/>
+      <w:bookmarkEnd w:id="50"/>
       <w:r>
         <w:t>Summary</w:t>
       </w:r>
@@ -8784,18 +8997,30 @@
       <w:r>
         <w:t xml:space="preserve">, you have seen how to structure your solution, configure NHibernate, use the repository pattern from </w:t>
       </w:r>
-      <w:commentRangeStart w:id="37"/>
-      <w:r>
-        <w:t xml:space="preserve">Domain-driven </w:t>
-      </w:r>
-      <w:commentRangeEnd w:id="37"/>
+      <w:r>
+        <w:t>d</w:t>
+      </w:r>
+      <w:commentRangeStart w:id="51"/>
+      <w:commentRangeStart w:id="52"/>
+      <w:r>
+        <w:t xml:space="preserve">omain-driven </w:t>
+      </w:r>
+      <w:commentRangeEnd w:id="51"/>
       <w:r>
         <w:rPr>
           <w:rStyle w:val="CommentReference"/>
           <w:rFonts w:ascii="Times New Roman" w:hAnsi="Times New Roman"/>
           <w:vanish/>
         </w:rPr>
-        <w:commentReference w:id="37"/>
+        <w:commentReference w:id="51"/>
+      </w:r>
+      <w:commentRangeEnd w:id="52"/>
+      <w:r>
+        <w:rPr>
+          <w:rStyle w:val="CommentReference"/>
+          <w:rFonts w:ascii="Times New Roman" w:hAnsi="Times New Roman"/>
+        </w:rPr>
+        <w:commentReference w:id="52"/>
       </w:r>
       <w:r>
         <w:t>design</w:t>
@@ -8829,21 +9054,45 @@
       <w:r>
         <w:t xml:space="preserve"> and tested separately. For more advanced usages of NHibernate with ASP.NET MVC, you can open the CodeCampServer solution, which is included with this book’s code </w:t>
       </w:r>
-      <w:commentRangeStart w:id="38"/>
+      <w:commentRangeStart w:id="53"/>
+      <w:commentRangeStart w:id="54"/>
       <w:r>
         <w:t>download</w:t>
       </w:r>
-      <w:commentRangeEnd w:id="38"/>
+      <w:commentRangeEnd w:id="53"/>
       <w:r>
         <w:rPr>
           <w:rStyle w:val="CommentReference"/>
           <w:rFonts w:ascii="Times New Roman" w:hAnsi="Times New Roman"/>
           <w:vanish/>
         </w:rPr>
-        <w:commentReference w:id="38"/>
+        <w:commentReference w:id="53"/>
+      </w:r>
+      <w:commentRangeEnd w:id="54"/>
+      <w:r>
+        <w:rPr>
+          <w:rStyle w:val="CommentReference"/>
+          <w:rFonts w:ascii="Times New Roman" w:hAnsi="Times New Roman"/>
+        </w:rPr>
+        <w:commentReference w:id="54"/>
       </w:r>
       <w:r>
         <w:t>.</w:t>
+      </w:r>
+    </w:p>
+    <w:p>
+      <w:pPr>
+        <w:pStyle w:val="Body"/>
+      </w:pPr>
+      <w:r>
+        <w:lastRenderedPageBreak/>
+        <w:t xml:space="preserve">Now that you understand all of the concepts in ASP.NET MVC as well as how to tie it together into a full application with a database, you will move on to Part 4, which will dive into more cross-cutting topics such as route debugging, customizing Visual Studio, </w:t>
+      </w:r>
+      <w:r>
+        <w:t xml:space="preserve">overall </w:t>
+      </w:r>
+      <w:r>
+        <w:t>testing practices.</w:t>
       </w:r>
     </w:p>
     <w:sectPr>
@@ -8851,7 +9100,7 @@
         <w:numRestart w:val="eachSect"/>
       </w:footnotePr>
       <w:pgSz w:w="10627" w:h="13320" w:code="13"/>
-      <w:pgMar w:top="1800" w:right="1080" w:bottom="1080" w:left="1987" w:gutter="0"/>
+      <w:pgMar w:top="1800" w:right="1080" w:bottom="1080" w:left="1987" w:header="720" w:footer="720" w:gutter="0"/>
       <w:pgNumType w:start="1" w:chapSep="period"/>
       <w:cols w:space="0"/>
       <w:noEndnote/>
@@ -8861,7 +9110,7 @@
 </file>
 
 <file path=word/comments.xml><?xml version="1.0" encoding="utf-8"?>
-<w:comments xmlns:mo="http://schemas.microsoft.com/office/mac/office/2008/main" xmlns:ve="http://schemas.openxmlformats.org/markup-compatibility/2006" xmlns:mv="urn:schemas-microsoft-com:mac:vml" xmlns:o="urn:schemas-microsoft-com:office:office" xmlns:r="http://schemas.openxmlformats.org/officeDocument/2006/relationships" xmlns:m="http://schemas.openxmlformats.org/officeDocument/2006/math" xmlns:v="urn:schemas-microsoft-com:vml" xmlns:wp="http://schemas.openxmlformats.org/drawingml/2006/wordprocessingDrawing" xmlns:w10="urn:schemas-microsoft-com:office:word" xmlns:w="http://schemas.openxmlformats.org/wordprocessingml/2006/main" xmlns:wne="http://schemas.microsoft.com/office/word/2006/wordml">
+<w:comments xmlns:ve="http://schemas.openxmlformats.org/markup-compatibility/2006" xmlns:o="urn:schemas-microsoft-com:office:office" xmlns:r="http://schemas.openxmlformats.org/officeDocument/2006/relationships" xmlns:m="http://schemas.openxmlformats.org/officeDocument/2006/math" xmlns:v="urn:schemas-microsoft-com:vml" xmlns:wp="http://schemas.openxmlformats.org/drawingml/2006/wordprocessingDrawing" xmlns:w10="urn:schemas-microsoft-com:office:word" xmlns:w="http://schemas.openxmlformats.org/wordprocessingml/2006/main" xmlns:wne="http://schemas.microsoft.com/office/word/2006/wordml">
   <w:comment w:id="4" w:author="Katharine Osborne" w:date="2010-02-07T00:57:00Z" w:initials="KO">
     <w:p>
       <w:pPr>
@@ -8878,7 +9127,7 @@
       </w:r>
     </w:p>
   </w:comment>
-  <w:comment w:id="7" w:author="Katharine Osborne" w:date="2010-02-07T00:58:00Z" w:initials="KO">
+  <w:comment w:id="5" w:author="Jeffrey" w:date="2010-02-21T22:42:00Z" w:initials="J">
     <w:p>
       <w:pPr>
         <w:pStyle w:val="CommentText"/>
@@ -8890,11 +9139,27 @@
         <w:annotationRef/>
       </w:r>
       <w:r>
+        <w:t>Yes it can.  It’s the same size as in the first edition, and the typesetting set it along the side of the text.  It worked out pretty good.</w:t>
+      </w:r>
+    </w:p>
+  </w:comment>
+  <w:comment w:id="8" w:author="Katharine Osborne" w:date="2010-02-07T00:58:00Z" w:initials="KO">
+    <w:p>
+      <w:pPr>
+        <w:pStyle w:val="CommentText"/>
+      </w:pPr>
+      <w:r>
+        <w:rPr>
+          <w:rStyle w:val="CommentReference"/>
+        </w:rPr>
+        <w:annotationRef/>
+      </w:r>
+      <w:r>
         <w:t>“…is the domain model…”?</w:t>
       </w:r>
     </w:p>
   </w:comment>
-  <w:comment w:id="10" w:author="Katharine Osborne" w:date="2010-02-07T01:00:00Z" w:initials="KO">
+  <w:comment w:id="9" w:author="Jeffrey" w:date="2010-02-21T22:42:00Z" w:initials="J">
     <w:p>
       <w:pPr>
         <w:pStyle w:val="CommentText"/>
@@ -8906,11 +9171,27 @@
         <w:annotationRef/>
       </w:r>
       <w:r>
+        <w:t>Right on</w:t>
+      </w:r>
+    </w:p>
+  </w:comment>
+  <w:comment w:id="12" w:author="Katharine Osborne" w:date="2010-02-07T01:00:00Z" w:initials="KO">
+    <w:p>
+      <w:pPr>
+        <w:pStyle w:val="CommentText"/>
+      </w:pPr>
+      <w:r>
+        <w:rPr>
+          <w:rStyle w:val="CommentReference"/>
+        </w:rPr>
+        <w:annotationRef/>
+      </w:r>
+      <w:r>
         <w:t>Excellent – this is a great way to define these concepts.</w:t>
       </w:r>
     </w:p>
   </w:comment>
-  <w:comment w:id="11" w:author="Katharine Osborne" w:date="2010-02-07T01:01:00Z" w:initials="KO">
+  <w:comment w:id="13" w:author="Jeffrey" w:date="2010-02-21T22:42:00Z" w:initials="J">
     <w:p>
       <w:pPr>
         <w:pStyle w:val="CommentText"/>
@@ -8922,11 +9203,43 @@
         <w:annotationRef/>
       </w:r>
       <w:r>
+        <w:t>thanks</w:t>
+      </w:r>
+    </w:p>
+  </w:comment>
+  <w:comment w:id="14" w:author="Katharine Osborne" w:date="2010-02-07T01:01:00Z" w:initials="KO">
+    <w:p>
+      <w:pPr>
+        <w:pStyle w:val="CommentText"/>
+      </w:pPr>
+      <w:r>
+        <w:rPr>
+          <w:rStyle w:val="CommentReference"/>
+        </w:rPr>
+        <w:annotationRef/>
+      </w:r>
+      <w:r>
         <w:t>This might be better as it’s own paragraph. What do you think?</w:t>
       </w:r>
     </w:p>
   </w:comment>
-  <w:comment w:id="14" w:author="Katharine Osborne" w:date="2010-02-07T01:04:00Z" w:initials="KO">
+  <w:comment w:id="15" w:author="Jeffrey" w:date="2010-02-21T22:42:00Z" w:initials="J">
+    <w:p>
+      <w:pPr>
+        <w:pStyle w:val="CommentText"/>
+      </w:pPr>
+      <w:r>
+        <w:rPr>
+          <w:rStyle w:val="CommentReference"/>
+        </w:rPr>
+        <w:annotationRef/>
+      </w:r>
+      <w:r>
+        <w:t>agreed</w:t>
+      </w:r>
+    </w:p>
+  </w:comment>
+  <w:comment w:id="18" w:author="Katharine Osborne" w:date="2010-02-07T01:04:00Z" w:initials="KO">
     <w:p>
       <w:pPr>
         <w:pStyle w:val="CommentText"/>
@@ -8960,7 +9273,23 @@
       </w:r>
     </w:p>
   </w:comment>
-  <w:comment w:id="17" w:author="Katharine Osborne" w:date="2010-02-07T01:06:00Z" w:initials="KO">
+  <w:comment w:id="19" w:author="Jeffrey" w:date="2010-02-21T22:43:00Z" w:initials="J">
+    <w:p>
+      <w:pPr>
+        <w:pStyle w:val="CommentText"/>
+      </w:pPr>
+      <w:r>
+        <w:rPr>
+          <w:rStyle w:val="CommentReference"/>
+        </w:rPr>
+        <w:annotationRef/>
+      </w:r>
+      <w:r>
+        <w:t>We have found footnotes hard to manage</w:t>
+      </w:r>
+    </w:p>
+  </w:comment>
+  <w:comment w:id="22" w:author="Katharine Osborne" w:date="2010-02-07T01:06:00Z" w:initials="KO">
     <w:p>
       <w:pPr>
         <w:pStyle w:val="CommentText"/>
@@ -8994,7 +9323,23 @@
       </w:r>
     </w:p>
   </w:comment>
-  <w:comment w:id="18" w:author="Katharine Osborne" w:date="2010-02-07T01:08:00Z" w:initials="KO">
+  <w:comment w:id="23" w:author="Jeffrey" w:date="2010-02-21T22:43:00Z" w:initials="J">
+    <w:p>
+      <w:pPr>
+        <w:pStyle w:val="CommentText"/>
+      </w:pPr>
+      <w:r>
+        <w:rPr>
+          <w:rStyle w:val="CommentReference"/>
+        </w:rPr>
+        <w:annotationRef/>
+      </w:r>
+      <w:r>
+        <w:t>Let’s shorten all urls in our final pass after URLs have been checked.</w:t>
+      </w:r>
+    </w:p>
+  </w:comment>
+  <w:comment w:id="24" w:author="Katharine Osborne" w:date="2010-02-07T01:08:00Z" w:initials="KO">
     <w:p>
       <w:pPr>
         <w:pStyle w:val="CommentText"/>
@@ -9028,7 +9373,7 @@
       </w:r>
     </w:p>
   </w:comment>
-  <w:comment w:id="19" w:author="Katharine Osborne" w:date="2010-02-07T01:08:00Z" w:initials="KO">
+  <w:comment w:id="25" w:author="Katharine Osborne" w:date="2010-02-07T01:08:00Z" w:initials="KO">
     <w:p>
       <w:pPr>
         <w:pStyle w:val="CommentText"/>
@@ -9044,7 +9389,7 @@
       </w:r>
     </w:p>
   </w:comment>
-  <w:comment w:id="20" w:author="Katharine Osborne" w:date="2010-02-07T01:10:00Z" w:initials="KO">
+  <w:comment w:id="26" w:author="Katharine Osborne" w:date="2010-02-07T01:10:00Z" w:initials="KO">
     <w:p>
       <w:pPr>
         <w:pStyle w:val="CommentText"/>
@@ -9078,7 +9423,7 @@
       </w:r>
     </w:p>
   </w:comment>
-  <w:comment w:id="23" w:author="Katharine Osborne" w:date="2010-02-07T01:12:00Z" w:initials="KO">
+  <w:comment w:id="27" w:author="Jeffrey" w:date="2010-02-21T22:44:00Z" w:initials="J">
     <w:p>
       <w:pPr>
         <w:pStyle w:val="CommentText"/>
@@ -9090,6 +9435,22 @@
         <w:annotationRef/>
       </w:r>
       <w:r>
+        <w:t xml:space="preserve">Really?  Wow.  We need to get that fixed – or just integrate it into the Typsetting process.  </w:t>
+      </w:r>
+    </w:p>
+  </w:comment>
+  <w:comment w:id="30" w:author="Katharine Osborne" w:date="2010-02-07T01:12:00Z" w:initials="KO">
+    <w:p>
+      <w:pPr>
+        <w:pStyle w:val="CommentText"/>
+      </w:pPr>
+      <w:r>
+        <w:rPr>
+          <w:rStyle w:val="CommentReference"/>
+        </w:rPr>
+        <w:annotationRef/>
+      </w:r>
+      <w:r>
         <w:t xml:space="preserve">“…marked </w:t>
       </w:r>
       <w:r>
@@ -9103,7 +9464,7 @@
       </w:r>
     </w:p>
   </w:comment>
-  <w:comment w:id="24" w:author="Katharine Osborne" w:date="2010-02-07T01:14:00Z" w:initials="KO">
+  <w:comment w:id="31" w:author="Jeffrey" w:date="2010-02-21T22:44:00Z" w:initials="J">
     <w:p>
       <w:pPr>
         <w:pStyle w:val="CommentText"/>
@@ -9115,11 +9476,27 @@
         <w:annotationRef/>
       </w:r>
       <w:r>
+        <w:t>fixed</w:t>
+      </w:r>
+    </w:p>
+  </w:comment>
+  <w:comment w:id="32" w:author="Katharine Osborne" w:date="2010-02-07T01:14:00Z" w:initials="KO">
+    <w:p>
+      <w:pPr>
+        <w:pStyle w:val="CommentText"/>
+      </w:pPr>
+      <w:r>
+        <w:rPr>
+          <w:rStyle w:val="CommentReference"/>
+        </w:rPr>
+        <w:annotationRef/>
+      </w:r>
+      <w:r>
         <w:t>A listing  format normally shouldn’t be used for output. Can this be redone as a screen shot of the output?</w:t>
       </w:r>
     </w:p>
   </w:comment>
-  <w:comment w:id="25" w:author="Katharine Osborne" w:date="2010-02-07T01:16:00Z" w:initials="KO">
+  <w:comment w:id="33" w:author="Jeffrey" w:date="2010-02-21T22:45:00Z" w:initials="J">
     <w:p>
       <w:pPr>
         <w:pStyle w:val="CommentText"/>
@@ -9131,11 +9508,27 @@
         <w:annotationRef/>
       </w:r>
       <w:r>
+        <w:t>The screenshot would be very small and difficult to read because it flys by within Visual Studio’s output window.  What other style should we use?</w:t>
+      </w:r>
+    </w:p>
+  </w:comment>
+  <w:comment w:id="34" w:author="Katharine Osborne" w:date="2010-02-07T01:16:00Z" w:initials="KO">
+    <w:p>
+      <w:pPr>
+        <w:pStyle w:val="CommentText"/>
+      </w:pPr>
+      <w:r>
+        <w:rPr>
+          <w:rStyle w:val="CommentReference"/>
+        </w:rPr>
+        <w:annotationRef/>
+      </w:r>
+      <w:r>
         <w:t>Would this be better as a note?</w:t>
       </w:r>
     </w:p>
   </w:comment>
-  <w:comment w:id="28" w:author="Katharine Osborne" w:date="2010-02-07T01:16:00Z" w:initials="KO">
+  <w:comment w:id="35" w:author="Jeffrey" w:date="2010-02-21T22:46:00Z" w:initials="J">
     <w:p>
       <w:pPr>
         <w:pStyle w:val="CommentText"/>
@@ -9147,11 +9540,27 @@
         <w:annotationRef/>
       </w:r>
       <w:r>
+        <w:t>yes</w:t>
+      </w:r>
+    </w:p>
+  </w:comment>
+  <w:comment w:id="38" w:author="Katharine Osborne" w:date="2010-02-07T01:16:00Z" w:initials="KO">
+    <w:p>
+      <w:pPr>
+        <w:pStyle w:val="CommentText"/>
+      </w:pPr>
+      <w:r>
+        <w:rPr>
+          <w:rStyle w:val="CommentReference"/>
+        </w:rPr>
+        <w:annotationRef/>
+      </w:r>
+      <w:r>
         <w:t>Chose or close? I’m not sure this makes sense.</w:t>
       </w:r>
     </w:p>
   </w:comment>
-  <w:comment w:id="29" w:author="Katharine Osborne" w:date="2010-02-07T01:17:00Z" w:initials="KO">
+  <w:comment w:id="39" w:author="Jeffrey" w:date="2010-02-21T22:47:00Z" w:initials="J">
     <w:p>
       <w:pPr>
         <w:pStyle w:val="CommentText"/>
@@ -9163,11 +9572,27 @@
         <w:annotationRef/>
       </w:r>
       <w:r>
+        <w:t>reworded</w:t>
+      </w:r>
+    </w:p>
+  </w:comment>
+  <w:comment w:id="40" w:author="Katharine Osborne" w:date="2010-02-07T01:17:00Z" w:initials="KO">
+    <w:p>
+      <w:pPr>
+        <w:pStyle w:val="CommentText"/>
+      </w:pPr>
+      <w:r>
+        <w:rPr>
+          <w:rStyle w:val="CommentReference"/>
+        </w:rPr>
+        <w:annotationRef/>
+      </w:r>
+      <w:r>
         <w:t>This is much bigger than other similar figures. Can it be scaled down?</w:t>
       </w:r>
     </w:p>
   </w:comment>
-  <w:comment w:id="30" w:author="Katharine Osborne" w:date="2010-02-07T01:18:00Z" w:initials="KO">
+  <w:comment w:id="41" w:author="Jeffrey" w:date="2010-02-21T22:47:00Z" w:initials="J">
     <w:p>
       <w:pPr>
         <w:pStyle w:val="CommentText"/>
@@ -9179,11 +9604,27 @@
         <w:annotationRef/>
       </w:r>
       <w:r>
+        <w:t>Yes it can, but the typesetter does that.</w:t>
+      </w:r>
+    </w:p>
+  </w:comment>
+  <w:comment w:id="42" w:author="Katharine Osborne" w:date="2010-02-07T01:18:00Z" w:initials="KO">
+    <w:p>
+      <w:pPr>
+        <w:pStyle w:val="CommentText"/>
+      </w:pPr>
+      <w:r>
+        <w:rPr>
+          <w:rStyle w:val="CommentReference"/>
+        </w:rPr>
+        <w:annotationRef/>
+      </w:r>
+      <w:r>
         <w:t>Is this the start of a second distinct code listing? I’m not sure.</w:t>
       </w:r>
     </w:p>
   </w:comment>
-  <w:comment w:id="31" w:author="Katharine Osborne" w:date="2010-02-07T01:19:00Z" w:initials="KO">
+  <w:comment w:id="43" w:author="Jeffrey" w:date="2010-02-21T22:47:00Z" w:initials="J">
     <w:p>
       <w:pPr>
         <w:pStyle w:val="CommentText"/>
@@ -9195,11 +9636,27 @@
         <w:annotationRef/>
       </w:r>
       <w:r>
+        <w:t>No.  This is one code listing.</w:t>
+      </w:r>
+    </w:p>
+  </w:comment>
+  <w:comment w:id="44" w:author="Katharine Osborne" w:date="2010-02-07T01:19:00Z" w:initials="KO">
+    <w:p>
+      <w:pPr>
+        <w:pStyle w:val="CommentText"/>
+      </w:pPr>
+      <w:r>
+        <w:rPr>
+          <w:rStyle w:val="CommentReference"/>
+        </w:rPr>
+        <w:annotationRef/>
+      </w:r>
+      <w:r>
         <w:t>“A partial view is…”?</w:t>
       </w:r>
     </w:p>
   </w:comment>
-  <w:comment w:id="32" w:author="Katharine Osborne" w:date="2010-02-07T01:19:00Z" w:initials="KO">
+  <w:comment w:id="45" w:author="Katharine Osborne" w:date="2010-02-07T01:19:00Z" w:initials="KO">
     <w:p>
       <w:pPr>
         <w:pStyle w:val="CommentText"/>
@@ -9215,7 +9672,7 @@
       </w:r>
     </w:p>
   </w:comment>
-  <w:comment w:id="37" w:author="Katharine Osborne" w:date="2010-02-07T01:22:00Z" w:initials="KO">
+  <w:comment w:id="46" w:author="Jeffrey" w:date="2010-02-21T22:48:00Z" w:initials="J">
     <w:p>
       <w:pPr>
         <w:pStyle w:val="CommentText"/>
@@ -9227,11 +9684,27 @@
         <w:annotationRef/>
       </w:r>
       <w:r>
+        <w:t>Fixed it</w:t>
+      </w:r>
+    </w:p>
+  </w:comment>
+  <w:comment w:id="51" w:author="Katharine Osborne" w:date="2010-02-07T01:22:00Z" w:initials="KO">
+    <w:p>
+      <w:pPr>
+        <w:pStyle w:val="CommentText"/>
+      </w:pPr>
+      <w:r>
+        <w:rPr>
+          <w:rStyle w:val="CommentReference"/>
+        </w:rPr>
+        <w:annotationRef/>
+      </w:r>
+      <w:r>
         <w:t>Should this be capitalized?</w:t>
       </w:r>
     </w:p>
   </w:comment>
-  <w:comment w:id="38" w:author="Katharine Osborne" w:date="2010-02-07T01:23:00Z" w:initials="KO">
+  <w:comment w:id="52" w:author="Jeffrey" w:date="2010-02-21T22:48:00Z" w:initials="J">
     <w:p>
       <w:pPr>
         <w:pStyle w:val="CommentText"/>
@@ -9243,7 +9716,39 @@
         <w:annotationRef/>
       </w:r>
       <w:r>
+        <w:t>Changed it.</w:t>
+      </w:r>
+    </w:p>
+  </w:comment>
+  <w:comment w:id="53" w:author="Katharine Osborne" w:date="2010-02-07T01:23:00Z" w:initials="KO">
+    <w:p>
+      <w:pPr>
+        <w:pStyle w:val="CommentText"/>
+      </w:pPr>
+      <w:r>
+        <w:rPr>
+          <w:rStyle w:val="CommentReference"/>
+        </w:rPr>
+        <w:annotationRef/>
+      </w:r>
+      <w:r>
         <w:t>What’s the next chapter about? Don’t forget to make sure the chapters flow together; encourage the reader to move on to the next chapter by giving him a tiny taste in the summary.</w:t>
+      </w:r>
+    </w:p>
+  </w:comment>
+  <w:comment w:id="54" w:author="Jeffrey" w:date="2010-02-21T22:51:00Z" w:initials="J">
+    <w:p>
+      <w:pPr>
+        <w:pStyle w:val="CommentText"/>
+      </w:pPr>
+      <w:r>
+        <w:rPr>
+          <w:rStyle w:val="CommentReference"/>
+        </w:rPr>
+        <w:annotationRef/>
+      </w:r>
+      <w:r>
+        <w:t>Added seque</w:t>
       </w:r>
     </w:p>
   </w:comment>
@@ -9251,7 +9756,7 @@
 </file>
 
 <file path=word/endnotes.xml><?xml version="1.0" encoding="utf-8"?>
-<w:endnotes xmlns:mo="http://schemas.microsoft.com/office/mac/office/2008/main" xmlns:ve="http://schemas.openxmlformats.org/markup-compatibility/2006" xmlns:mv="urn:schemas-microsoft-com:mac:vml" xmlns:o="urn:schemas-microsoft-com:office:office" xmlns:r="http://schemas.openxmlformats.org/officeDocument/2006/relationships" xmlns:m="http://schemas.openxmlformats.org/officeDocument/2006/math" xmlns:v="urn:schemas-microsoft-com:vml" xmlns:wp="http://schemas.openxmlformats.org/drawingml/2006/wordprocessingDrawing" xmlns:w10="urn:schemas-microsoft-com:office:word" xmlns:w="http://schemas.openxmlformats.org/wordprocessingml/2006/main" xmlns:wne="http://schemas.microsoft.com/office/word/2006/wordml">
+<w:endnotes xmlns:ve="http://schemas.openxmlformats.org/markup-compatibility/2006" xmlns:o="urn:schemas-microsoft-com:office:office" xmlns:r="http://schemas.openxmlformats.org/officeDocument/2006/relationships" xmlns:m="http://schemas.openxmlformats.org/officeDocument/2006/math" xmlns:v="urn:schemas-microsoft-com:vml" xmlns:wp="http://schemas.openxmlformats.org/drawingml/2006/wordprocessingDrawing" xmlns:w10="urn:schemas-microsoft-com:office:word" xmlns:w="http://schemas.openxmlformats.org/wordprocessingml/2006/main" xmlns:wne="http://schemas.microsoft.com/office/word/2006/wordml">
   <w:endnote w:type="separator" w:id="-1">
     <w:p>
       <w:r>
@@ -9272,7 +9777,7 @@
 </file>
 
 <file path=word/footnotes.xml><?xml version="1.0" encoding="utf-8"?>
-<w:footnotes xmlns:mo="http://schemas.microsoft.com/office/mac/office/2008/main" xmlns:ve="http://schemas.openxmlformats.org/markup-compatibility/2006" xmlns:mv="urn:schemas-microsoft-com:mac:vml" xmlns:o="urn:schemas-microsoft-com:office:office" xmlns:r="http://schemas.openxmlformats.org/officeDocument/2006/relationships" xmlns:m="http://schemas.openxmlformats.org/officeDocument/2006/math" xmlns:v="urn:schemas-microsoft-com:vml" xmlns:wp="http://schemas.openxmlformats.org/drawingml/2006/wordprocessingDrawing" xmlns:w10="urn:schemas-microsoft-com:office:word" xmlns:w="http://schemas.openxmlformats.org/wordprocessingml/2006/main" xmlns:wne="http://schemas.microsoft.com/office/word/2006/wordml">
+<w:footnotes xmlns:ve="http://schemas.openxmlformats.org/markup-compatibility/2006" xmlns:o="urn:schemas-microsoft-com:office:office" xmlns:r="http://schemas.openxmlformats.org/officeDocument/2006/relationships" xmlns:m="http://schemas.openxmlformats.org/officeDocument/2006/math" xmlns:v="urn:schemas-microsoft-com:vml" xmlns:wp="http://schemas.openxmlformats.org/drawingml/2006/wordprocessingDrawing" xmlns:w10="urn:schemas-microsoft-com:office:word" xmlns:w="http://schemas.openxmlformats.org/wordprocessingml/2006/main" xmlns:wne="http://schemas.microsoft.com/office/word/2006/wordml">
   <w:footnote w:type="separator" w:id="-1">
     <w:p>
       <w:r>
@@ -9293,7 +9798,7 @@
 </file>
 
 <file path=word/numbering.xml><?xml version="1.0" encoding="utf-8"?>
-<w:numbering xmlns:mo="http://schemas.microsoft.com/office/mac/office/2008/main" xmlns:ve="http://schemas.openxmlformats.org/markup-compatibility/2006" xmlns:mv="urn:schemas-microsoft-com:mac:vml" xmlns:o="urn:schemas-microsoft-com:office:office" xmlns:r="http://schemas.openxmlformats.org/officeDocument/2006/relationships" xmlns:m="http://schemas.openxmlformats.org/officeDocument/2006/math" xmlns:v="urn:schemas-microsoft-com:vml" xmlns:wp="http://schemas.openxmlformats.org/drawingml/2006/wordprocessingDrawing" xmlns:w10="urn:schemas-microsoft-com:office:word" xmlns:w="http://schemas.openxmlformats.org/wordprocessingml/2006/main" xmlns:wne="http://schemas.microsoft.com/office/word/2006/wordml">
+<w:numbering xmlns:ve="http://schemas.openxmlformats.org/markup-compatibility/2006" xmlns:o="urn:schemas-microsoft-com:office:office" xmlns:r="http://schemas.openxmlformats.org/officeDocument/2006/relationships" xmlns:m="http://schemas.openxmlformats.org/officeDocument/2006/math" xmlns:v="urn:schemas-microsoft-com:vml" xmlns:wp="http://schemas.openxmlformats.org/drawingml/2006/wordprocessingDrawing" xmlns:w10="urn:schemas-microsoft-com:office:word" xmlns:w="http://schemas.openxmlformats.org/wordprocessingml/2006/main" xmlns:wne="http://schemas.microsoft.com/office/word/2006/wordml">
   <w:abstractNum w:abstractNumId="0">
     <w:nsid w:val="FFFFFF7C"/>
     <w:multiLevelType w:val="singleLevel"/>
@@ -11079,7 +11584,7 @@
     </w:rPrDefault>
     <w:pPrDefault/>
   </w:docDefaults>
-  <w:latentStyles w:defLockedState="0" w:defUIPriority="0" w:defSemiHidden="0" w:defUnhideWhenUsed="0" w:defQFormat="0" w:count="276">
+  <w:latentStyles w:defLockedState="0" w:defUIPriority="0" w:defSemiHidden="0" w:defUnhideWhenUsed="0" w:defQFormat="0" w:count="267">
     <w:lsdException w:name="Normal" w:qFormat="1"/>
     <w:lsdException w:name="heading 1" w:qFormat="1"/>
     <w:lsdException w:name="heading 2" w:qFormat="1"/>
@@ -11305,11 +11810,13 @@
   </w:style>
   <w:style w:type="character" w:default="1" w:styleId="DefaultParagraphFont">
     <w:name w:val="Default Paragraph Font"/>
+    <w:uiPriority w:val="1"/>
     <w:semiHidden/>
     <w:unhideWhenUsed/>
   </w:style>
   <w:style w:type="table" w:default="1" w:styleId="TableNormal">
     <w:name w:val="Normal Table"/>
+    <w:uiPriority w:val="99"/>
     <w:semiHidden/>
     <w:unhideWhenUsed/>
     <w:qFormat/>
@@ -11325,6 +11832,7 @@
   </w:style>
   <w:style w:type="numbering" w:default="1" w:styleId="NoList">
     <w:name w:val="No List"/>
+    <w:uiPriority w:val="99"/>
     <w:semiHidden/>
     <w:unhideWhenUsed/>
   </w:style>

</xml_diff>

<commit_message>
- another comment & TOC update
</commit_message>
<xml_diff>
--- a/manuscript/Chapter23/MVC2iA_CH_23.docx
+++ b/manuscript/Chapter23/MVC2iA_CH_23.docx
@@ -690,8 +690,6 @@
       <w:r>
         <w:t xml:space="preserve"> some concepts from </w:t>
       </w:r>
-      <w:commentRangeStart w:id="4"/>
-      <w:commentRangeStart w:id="5"/>
       <w:r>
         <w:t>DDD</w:t>
       </w:r>
@@ -706,22 +704,6 @@
       </w:r>
       <w:r>
         <w:t xml:space="preserve"> inside an Onion Architecture</w:t>
-      </w:r>
-      <w:commentRangeEnd w:id="4"/>
-      <w:r>
-        <w:rPr>
-          <w:rStyle w:val="CommentReference"/>
-          <w:rFonts w:ascii="Times New Roman" w:hAnsi="Times New Roman"/>
-        </w:rPr>
-        <w:commentReference w:id="4"/>
-      </w:r>
-      <w:commentRangeEnd w:id="5"/>
-      <w:r>
-        <w:rPr>
-          <w:rStyle w:val="CommentReference"/>
-          <w:rFonts w:ascii="Times New Roman" w:hAnsi="Times New Roman"/>
-        </w:rPr>
-        <w:commentReference w:id="5"/>
       </w:r>
       <w:r>
         <w:fldChar w:fldCharType="begin"/>
@@ -780,7 +762,7 @@
                     </pic:cNvPicPr>
                   </pic:nvPicPr>
                   <pic:blipFill>
-                    <a:blip r:embed="rId9" cstate="print"/>
+                    <a:blip r:embed="rId8" cstate="print"/>
                     <a:srcRect/>
                     <a:stretch>
                       <a:fillRect/>
@@ -964,12 +946,7 @@
         <w:fldChar w:fldCharType="end"/>
       </w:r>
       <w:r>
-        <w:t xml:space="preserve">.dll from the Core project. </w:t>
-      </w:r>
-      <w:commentRangeStart w:id="6"/>
-      <w:commentRangeStart w:id="7"/>
-      <w:r>
-        <w:t>It’s important that the Core</w:t>
+        <w:t>.dll from the Core project. It’s important that the Core</w:t>
       </w:r>
       <w:r>
         <w:fldChar w:fldCharType="begin"/>
@@ -1019,24 +996,8 @@
       <w:r>
         <w:t xml:space="preserve"> that will change over time.</w:t>
       </w:r>
-      <w:commentRangeEnd w:id="6"/>
       <w:r>
         <w:t xml:space="preserve">  As time goes on, the libraries you use will change.  The versions of the libraries you use will change.  Keeping the core free from this churn will keep it stable. </w:t>
-      </w:r>
-      <w:r>
-        <w:rPr>
-          <w:rStyle w:val="CommentReference"/>
-          <w:rFonts w:ascii="Times New Roman" w:hAnsi="Times New Roman"/>
-        </w:rPr>
-        <w:commentReference w:id="6"/>
-      </w:r>
-      <w:commentRangeEnd w:id="7"/>
-      <w:r>
-        <w:rPr>
-          <w:rStyle w:val="CommentReference"/>
-          <w:rFonts w:ascii="Times New Roman" w:hAnsi="Times New Roman"/>
-        </w:rPr>
-        <w:commentReference w:id="7"/>
       </w:r>
       <w:r>
         <w:t xml:space="preserve"> As with everything in software, this is a trade-off. You may feel comfortable coupling</w:t>
@@ -1371,7 +1332,7 @@
                     </pic:cNvPicPr>
                   </pic:nvPicPr>
                   <pic:blipFill>
-                    <a:blip r:embed="rId10" cstate="print"/>
+                    <a:blip r:embed="rId9" cstate="print"/>
                     <a:srcRect/>
                     <a:stretch>
                       <a:fillRect/>
@@ -1587,7 +1548,7 @@
                     </pic:cNvPicPr>
                   </pic:nvPicPr>
                   <pic:blipFill>
-                    <a:blip r:embed="rId11" cstate="print"/>
+                    <a:blip r:embed="rId10" cstate="print"/>
                     <a:srcRect/>
                     <a:stretch>
                       <a:fillRect/>
@@ -1679,8 +1640,8 @@
       <w:pPr>
         <w:pStyle w:val="Head1"/>
       </w:pPr>
-      <w:bookmarkStart w:id="8" w:name="_Toc232326560"/>
-      <w:bookmarkStart w:id="9" w:name="_Toc232326928"/>
+      <w:bookmarkStart w:id="4" w:name="_Toc232326560"/>
+      <w:bookmarkStart w:id="5" w:name="_Toc232326928"/>
       <w:r>
         <w:t>23.</w:t>
       </w:r>
@@ -1693,8 +1654,8 @@
       <w:r>
         <w:t>the application core</w:t>
       </w:r>
-      <w:bookmarkEnd w:id="8"/>
-      <w:bookmarkEnd w:id="9"/>
+      <w:bookmarkEnd w:id="4"/>
+      <w:bookmarkEnd w:id="5"/>
     </w:p>
     <w:p>
       <w:pPr>
@@ -3306,8 +3267,8 @@
       <w:pPr>
         <w:pStyle w:val="Head1"/>
       </w:pPr>
-      <w:bookmarkStart w:id="10" w:name="_Toc232326561"/>
-      <w:bookmarkStart w:id="11" w:name="_Toc232326929"/>
+      <w:bookmarkStart w:id="6" w:name="_Toc232326561"/>
+      <w:bookmarkStart w:id="7" w:name="_Toc232326929"/>
       <w:r>
         <w:t>23.</w:t>
       </w:r>
@@ -3353,8 +3314,8 @@
       <w:r>
         <w:t>infrastructure of the application</w:t>
       </w:r>
-      <w:bookmarkEnd w:id="10"/>
-      <w:bookmarkEnd w:id="11"/>
+      <w:bookmarkEnd w:id="6"/>
+      <w:bookmarkEnd w:id="7"/>
     </w:p>
     <w:p>
       <w:pPr>
@@ -3525,12 +3486,7 @@
         <w:t xml:space="preserve"> object.</w:t>
       </w:r>
       <w:r>
-        <w:t xml:space="preserve">  For this chapter, we are using NHibernate 2.1 with </w:t>
-      </w:r>
-      <w:commentRangeStart w:id="12"/>
-      <w:commentRangeStart w:id="13"/>
-      <w:r>
-        <w:t>Fluent</w:t>
+        <w:t xml:space="preserve">  For this chapter, we are using NHibernate 2.1 with Fluent</w:t>
       </w:r>
       <w:r>
         <w:t xml:space="preserve"> </w:t>
@@ -3554,26 +3510,7 @@
         <w:fldChar w:fldCharType="end"/>
       </w:r>
       <w:r>
-        <w:t xml:space="preserve"> 1.0 </w:t>
-      </w:r>
-      <w:commentRangeEnd w:id="12"/>
-      <w:r>
-        <w:rPr>
-          <w:rStyle w:val="CommentReference"/>
-          <w:rFonts w:ascii="Times New Roman" w:hAnsi="Times New Roman"/>
-        </w:rPr>
-        <w:commentReference w:id="12"/>
-      </w:r>
-      <w:commentRangeEnd w:id="13"/>
-      <w:r>
-        <w:rPr>
-          <w:rStyle w:val="CommentReference"/>
-          <w:rFonts w:ascii="Times New Roman" w:hAnsi="Times New Roman"/>
-        </w:rPr>
-        <w:commentReference w:id="13"/>
-      </w:r>
-      <w:r>
-        <w:t>for configuration help.</w:t>
+        <w:t xml:space="preserve"> 1.0 for configuration help.</w:t>
       </w:r>
       <w:r>
         <w:t xml:space="preserve">  Fluent NHibernate is an </w:t>
@@ -3602,7 +3539,7 @@
       <w:r>
         <w:t xml:space="preserve">.  You can find it at </w:t>
       </w:r>
-      <w:hyperlink r:id="rId12" w:history="1">
+      <w:hyperlink r:id="rId11" w:history="1">
         <w:r>
           <w:rPr>
             <w:rStyle w:val="Hyperlink"/>
@@ -4445,7 +4382,7 @@
       <w:pPr>
         <w:pStyle w:val="Head2"/>
       </w:pPr>
-      <w:bookmarkStart w:id="14" w:name="_Toc232326562"/>
+      <w:bookmarkStart w:id="8" w:name="_Toc232326562"/>
       <w:r>
         <w:t xml:space="preserve">23.4.1 </w:t>
       </w:r>
@@ -4458,7 +4395,7 @@
       <w:r>
         <w:t xml:space="preserve"> </w:t>
       </w:r>
-      <w:bookmarkStart w:id="15" w:name="_Toc232326930"/>
+      <w:bookmarkStart w:id="9" w:name="_Toc232326930"/>
       <w:r>
         <w:t>NHibernate</w:t>
       </w:r>
@@ -4496,8 +4433,8 @@
       <w:r>
         <w:t xml:space="preserve"> </w:t>
       </w:r>
-      <w:bookmarkEnd w:id="14"/>
-      <w:bookmarkEnd w:id="15"/>
+      <w:bookmarkEnd w:id="8"/>
+      <w:bookmarkEnd w:id="9"/>
     </w:p>
     <w:p>
       <w:pPr>
@@ -5138,8 +5075,8 @@
       <w:r>
         <w:t xml:space="preserve"> documentation (</w:t>
       </w:r>
-      <w:commentRangeStart w:id="16"/>
-      <w:commentRangeStart w:id="17"/>
+      <w:commentRangeStart w:id="10"/>
+      <w:commentRangeStart w:id="11"/>
       <w:r>
         <w:fldChar w:fldCharType="begin"/>
       </w:r>
@@ -5161,22 +5098,22 @@
       <w:r>
         <w:t xml:space="preserve">). </w:t>
       </w:r>
-      <w:commentRangeEnd w:id="16"/>
+      <w:commentRangeEnd w:id="10"/>
       <w:r>
         <w:rPr>
           <w:rStyle w:val="CommentReference"/>
           <w:rFonts w:ascii="Times New Roman" w:hAnsi="Times New Roman"/>
           <w:vanish/>
         </w:rPr>
-        <w:commentReference w:id="16"/>
-      </w:r>
-      <w:commentRangeEnd w:id="17"/>
+        <w:commentReference w:id="10"/>
+      </w:r>
+      <w:commentRangeEnd w:id="11"/>
       <w:r>
         <w:rPr>
           <w:rStyle w:val="CommentReference"/>
           <w:rFonts w:ascii="Times New Roman" w:hAnsi="Times New Roman"/>
         </w:rPr>
-        <w:commentReference w:id="17"/>
+        <w:commentReference w:id="11"/>
       </w:r>
       <w:r>
         <w:t>The most obvious piece of information is the connection string</w:t>
@@ -5498,8 +5435,8 @@
       <w:pPr>
         <w:pStyle w:val="Head2"/>
       </w:pPr>
-      <w:bookmarkStart w:id="18" w:name="_Toc232326563"/>
-      <w:bookmarkStart w:id="19" w:name="_Toc232326931"/>
+      <w:bookmarkStart w:id="12" w:name="_Toc232326563"/>
+      <w:bookmarkStart w:id="13" w:name="_Toc232326931"/>
       <w:r>
         <w:t xml:space="preserve">23.4.2 </w:t>
       </w:r>
@@ -5530,8 +5467,8 @@
       <w:r>
         <w:t>simple but powerful</w:t>
       </w:r>
-      <w:bookmarkEnd w:id="18"/>
-      <w:bookmarkEnd w:id="19"/>
+      <w:bookmarkEnd w:id="12"/>
+      <w:bookmarkEnd w:id="13"/>
     </w:p>
     <w:p>
       <w:pPr>
@@ -5985,8 +5922,8 @@
       <w:r>
         <w:t xml:space="preserve"> information that is broadly applicable to any type of application. If you’re not familiar with </w:t>
       </w:r>
-      <w:commentRangeStart w:id="20"/>
-      <w:commentRangeStart w:id="21"/>
+      <w:commentRangeStart w:id="14"/>
+      <w:commentRangeStart w:id="15"/>
       <w:r>
         <w:t xml:space="preserve">Log4Net, you can find more information at </w:t>
       </w:r>
@@ -6001,22 +5938,22 @@
       <w:r>
         <w:t xml:space="preserve">. </w:t>
       </w:r>
-      <w:commentRangeEnd w:id="20"/>
+      <w:commentRangeEnd w:id="14"/>
       <w:r>
         <w:rPr>
           <w:rStyle w:val="CommentReference"/>
           <w:rFonts w:ascii="Times New Roman" w:hAnsi="Times New Roman"/>
           <w:vanish/>
         </w:rPr>
-        <w:commentReference w:id="20"/>
-      </w:r>
-      <w:commentRangeEnd w:id="21"/>
+        <w:commentReference w:id="14"/>
+      </w:r>
+      <w:commentRangeEnd w:id="15"/>
       <w:r>
         <w:rPr>
           <w:rStyle w:val="CommentReference"/>
           <w:rFonts w:ascii="Times New Roman" w:hAnsi="Times New Roman"/>
         </w:rPr>
-        <w:commentReference w:id="21"/>
+        <w:commentReference w:id="15"/>
       </w:r>
       <w:r>
         <w:t>The two files provide the schema for the NHibernate</w:t>
@@ -6935,7 +6872,8 @@
       <w:r>
         <w:t xml:space="preserve"> generator is special, and it generates GUIDs in sequential order so that the clustered index on the primary key column has little to do when absorbing a new record inserted into the table. This sequencing sacrifices a bit of uniqueness in the GUID algorithm, but in this context, the only thing that is important is that the GUID be unique for this particular table. You can read more about the </w:t>
       </w:r>
-      <w:commentRangeStart w:id="22"/>
+      <w:commentRangeStart w:id="16"/>
+      <w:commentRangeStart w:id="17"/>
       <w:r>
         <w:t>COMB GUID</w:t>
       </w:r>
@@ -6980,14 +6918,22 @@
       <w:r>
         <w:t>.</w:t>
       </w:r>
-      <w:commentRangeEnd w:id="22"/>
+      <w:commentRangeEnd w:id="16"/>
       <w:r>
         <w:rPr>
           <w:rStyle w:val="CommentReference"/>
           <w:rFonts w:ascii="Times New Roman" w:hAnsi="Times New Roman"/>
           <w:vanish/>
         </w:rPr>
-        <w:commentReference w:id="22"/>
+        <w:commentReference w:id="16"/>
+      </w:r>
+      <w:commentRangeEnd w:id="17"/>
+      <w:r>
+        <w:rPr>
+          <w:rStyle w:val="CommentReference"/>
+          <w:rFonts w:ascii="Times New Roman" w:hAnsi="Times New Roman"/>
+        </w:rPr>
+        <w:commentReference w:id="17"/>
       </w:r>
     </w:p>
     <w:p>
@@ -6997,7 +6943,8 @@
       <w:r>
         <w:t xml:space="preserve">The rest of the properties are largely self-explanatory. They have names, constraints, and the strings can have a length specified. If you’re all right with the column name being the same as the property name on the class, then a column attribute is unnecessary. When you have all the properties mapped, you’re ready to move on. If you have a more complex class structure, you will want to review all your mapping options in the documentation at: </w:t>
       </w:r>
-      <w:commentRangeStart w:id="23"/>
+      <w:commentRangeStart w:id="18"/>
+      <w:commentRangeStart w:id="19"/>
       <w:r>
         <w:fldChar w:fldCharType="begin"/>
       </w:r>
@@ -7016,20 +6963,28 @@
       <w:r>
         <w:fldChar w:fldCharType="end"/>
       </w:r>
-      <w:commentRangeEnd w:id="23"/>
+      <w:commentRangeEnd w:id="18"/>
       <w:r>
         <w:rPr>
           <w:rStyle w:val="CommentReference"/>
           <w:rFonts w:ascii="Times New Roman" w:hAnsi="Times New Roman"/>
           <w:vanish/>
         </w:rPr>
-        <w:commentReference w:id="23"/>
+        <w:commentReference w:id="18"/>
+      </w:r>
+      <w:commentRangeEnd w:id="19"/>
+      <w:r>
+        <w:rPr>
+          <w:rStyle w:val="CommentReference"/>
+          <w:rFonts w:ascii="Times New Roman" w:hAnsi="Times New Roman"/>
+        </w:rPr>
+        <w:commentReference w:id="19"/>
       </w:r>
       <w:r>
         <w:t xml:space="preserve"> and </w:t>
       </w:r>
-      <w:commentRangeStart w:id="24"/>
-      <w:commentRangeStart w:id="25"/>
+      <w:commentRangeStart w:id="20"/>
+      <w:commentRangeStart w:id="21"/>
       <w:r>
         <w:fldChar w:fldCharType="begin"/>
       </w:r>
@@ -7054,22 +7009,22 @@
       <w:r>
         <w:t xml:space="preserve">  </w:t>
       </w:r>
-      <w:commentRangeEnd w:id="24"/>
+      <w:commentRangeEnd w:id="20"/>
       <w:r>
         <w:rPr>
           <w:rStyle w:val="CommentReference"/>
           <w:rFonts w:ascii="Times New Roman" w:hAnsi="Times New Roman"/>
           <w:vanish/>
         </w:rPr>
-        <w:commentReference w:id="24"/>
-      </w:r>
-      <w:commentRangeEnd w:id="25"/>
+        <w:commentReference w:id="20"/>
+      </w:r>
+      <w:commentRangeEnd w:id="21"/>
       <w:r>
         <w:rPr>
           <w:rStyle w:val="CommentReference"/>
           <w:rFonts w:ascii="Times New Roman" w:hAnsi="Times New Roman"/>
         </w:rPr>
-        <w:commentReference w:id="25"/>
+        <w:commentReference w:id="21"/>
       </w:r>
       <w:r>
         <w:t>The equivalent XML mapping</w:t>
@@ -7103,16 +7058,16 @@
       <w:pPr>
         <w:pStyle w:val="Head2"/>
       </w:pPr>
-      <w:bookmarkStart w:id="26" w:name="_Toc232326564"/>
-      <w:bookmarkStart w:id="27" w:name="_Toc232326932"/>
+      <w:bookmarkStart w:id="22" w:name="_Toc232326564"/>
+      <w:bookmarkStart w:id="23" w:name="_Toc232326932"/>
       <w:r>
         <w:t xml:space="preserve">23.4.3 </w:t>
       </w:r>
       <w:r>
         <w:t>Initializing the configuration</w:t>
       </w:r>
-      <w:bookmarkEnd w:id="26"/>
-      <w:bookmarkEnd w:id="27"/>
+      <w:bookmarkEnd w:id="22"/>
+      <w:bookmarkEnd w:id="23"/>
       <w:r>
         <w:fldChar w:fldCharType="begin"/>
       </w:r>
@@ -7221,34 +7176,13 @@
         <w:fldChar w:fldCharType="end"/>
       </w:r>
       <w:r>
-        <w:t xml:space="preserve">. </w:t>
-      </w:r>
-      <w:commentRangeStart w:id="28"/>
-      <w:commentRangeStart w:id="29"/>
-      <w:r>
-        <w:t>A session is meant to be used for a single</w:t>
+        <w:t>. A session is meant to be used for a single</w:t>
       </w:r>
       <w:r>
         <w:t xml:space="preserve"> task in the application, which can be a single</w:t>
       </w:r>
       <w:r>
         <w:t xml:space="preserve"> transaction</w:t>
-      </w:r>
-      <w:commentRangeEnd w:id="28"/>
-      <w:r>
-        <w:rPr>
-          <w:rStyle w:val="CommentReference"/>
-          <w:rFonts w:ascii="Times New Roman" w:hAnsi="Times New Roman"/>
-        </w:rPr>
-        <w:commentReference w:id="28"/>
-      </w:r>
-      <w:commentRangeEnd w:id="29"/>
-      <w:r>
-        <w:rPr>
-          <w:rStyle w:val="CommentReference"/>
-          <w:rFonts w:ascii="Times New Roman" w:hAnsi="Times New Roman"/>
-        </w:rPr>
-        <w:commentReference w:id="29"/>
       </w:r>
       <w:r>
         <w:t xml:space="preserve"> or multiple successful transactions in quick succession</w:t>
@@ -7311,12 +7245,7 @@
         <w:t xml:space="preserve">Listing </w:t>
       </w:r>
       <w:r>
-        <w:t>23.</w:t>
-      </w:r>
-      <w:commentRangeStart w:id="30"/>
-      <w:commentRangeStart w:id="31"/>
-      <w:r>
-        <w:t>7</w:t>
+        <w:t>23.7</w:t>
       </w:r>
       <w:r>
         <w:t xml:space="preserve"> A </w:t>
@@ -7348,7 +7277,6 @@
       <w:r>
         <w:t xml:space="preserve"> factory</w:t>
       </w:r>
-      <w:commentRangeEnd w:id="30"/>
       <w:r>
         <w:fldChar w:fldCharType="begin"/>
       </w:r>
@@ -7363,25 +7291,6 @@
       </w:r>
       <w:r>
         <w:fldChar w:fldCharType="end"/>
-      </w:r>
-      <w:r>
-        <w:rPr>
-          <w:rStyle w:val="CommentReference"/>
-          <w:rFonts w:ascii="Times New Roman" w:hAnsi="Times New Roman"/>
-          <w:b w:val="0"/>
-          <w:color w:val="000000"/>
-        </w:rPr>
-        <w:commentReference w:id="30"/>
-      </w:r>
-      <w:commentRangeEnd w:id="31"/>
-      <w:r>
-        <w:rPr>
-          <w:rStyle w:val="CommentReference"/>
-          <w:rFonts w:ascii="Times New Roman" w:hAnsi="Times New Roman"/>
-          <w:b w:val="0"/>
-          <w:color w:val="000000"/>
-        </w:rPr>
-        <w:commentReference w:id="31"/>
       </w:r>
     </w:p>
     <w:p>
@@ -9079,7 +8988,39 @@
         <w:t>)</w:t>
       </w:r>
       <w:r>
-        <w:t xml:space="preserve">, we’ll see the output in the Output windows similar to listing </w:t>
+        <w:t>, we’ll see the output in the Output window</w:t>
+      </w:r>
+      <w:ins w:id="24" w:author="Jeffrey" w:date="2010-03-23T21:04:00Z">
+        <w:r>
+          <w:t xml:space="preserve">.  </w:t>
+        </w:r>
+        <w:commentRangeStart w:id="25"/>
+        <w:r>
+          <w:t xml:space="preserve">On our system, the Ouput window showed </w:t>
+        </w:r>
+      </w:ins>
+      <w:ins w:id="26" w:author="Jeffrey" w:date="2010-03-23T21:05:00Z">
+        <w:r>
+          <w:t>the</w:t>
+        </w:r>
+      </w:ins>
+      <w:ins w:id="27" w:author="Jeffrey" w:date="2010-03-23T21:04:00Z">
+        <w:r>
+          <w:t xml:space="preserve"> </w:t>
+        </w:r>
+      </w:ins>
+      <w:ins w:id="28" w:author="Jeffrey" w:date="2010-03-23T21:05:00Z">
+        <w:r>
+          <w:t xml:space="preserve">text in </w:t>
+        </w:r>
+      </w:ins>
+      <w:del w:id="29" w:author="Jeffrey" w:date="2010-03-23T21:05:00Z">
+        <w:r>
+          <w:delText xml:space="preserve">s similar to </w:delText>
+        </w:r>
+      </w:del>
+      <w:r>
+        <w:t xml:space="preserve">listing </w:t>
       </w:r>
       <w:r>
         <w:t>23.10</w:t>
@@ -9087,133 +9028,140 @@
       <w:r>
         <w:t>.</w:t>
       </w:r>
+      <w:commentRangeEnd w:id="25"/>
+      <w:r>
+        <w:rPr>
+          <w:rStyle w:val="CommentReference"/>
+          <w:rFonts w:ascii="Times New Roman" w:hAnsi="Times New Roman"/>
+        </w:rPr>
+        <w:commentReference w:id="25"/>
+      </w:r>
     </w:p>
     <w:p>
       <w:pPr>
         <w:pStyle w:val="CodeListingCaption"/>
       </w:pPr>
+      <w:commentRangeStart w:id="30"/>
+      <w:commentRangeStart w:id="31"/>
       <w:commentRangeStart w:id="32"/>
       <w:commentRangeStart w:id="33"/>
+      <w:r>
+        <w:t xml:space="preserve">Listing </w:t>
+      </w:r>
+      <w:r>
+        <w:t>23.10</w:t>
+      </w:r>
+      <w:r>
+        <w:t xml:space="preserve"> Output from schema export shows table DDL</w:t>
+      </w:r>
+    </w:p>
+    <w:p>
+      <w:pPr>
+        <w:pStyle w:val="Code"/>
+      </w:pPr>
+      <w:r>
+        <w:t>------ Test started: Assembly: IntegrationTests.dll ------</w:t>
+      </w:r>
+    </w:p>
+    <w:p>
+      <w:pPr>
+        <w:pStyle w:val="Code"/>
+      </w:pPr>
+    </w:p>
+    <w:p>
+      <w:pPr>
+        <w:pStyle w:val="Code"/>
+      </w:pPr>
+      <w:r>
+        <w:t>if exists (select * from dbo.sysobjects where id = object_id(N'Visitors') and OBJECTPROPERTY(id, N'IsUserTable') = 1) drop table Visitors</w:t>
+      </w:r>
+    </w:p>
+    <w:p>
+      <w:pPr>
+        <w:pStyle w:val="Code"/>
+      </w:pPr>
+      <w:r>
+        <w:t>create table Visitors (</w:t>
+      </w:r>
+    </w:p>
+    <w:p>
+      <w:pPr>
+        <w:pStyle w:val="Code"/>
+      </w:pPr>
+      <w:r>
+        <w:t xml:space="preserve">  Id UNIQUEIDENTIFIER not null,</w:t>
+      </w:r>
+    </w:p>
+    <w:p>
+      <w:pPr>
+        <w:pStyle w:val="Code"/>
+      </w:pPr>
+      <w:r>
+        <w:t xml:space="preserve">   PathAndQuerystring NVARCHAR(4000) not null,</w:t>
+      </w:r>
+    </w:p>
+    <w:p>
+      <w:pPr>
+        <w:pStyle w:val="Code"/>
+      </w:pPr>
+      <w:r>
+        <w:t xml:space="preserve">   LoginName NVARCHAR(255) not null,</w:t>
+      </w:r>
+    </w:p>
+    <w:p>
+      <w:pPr>
+        <w:pStyle w:val="Code"/>
+      </w:pPr>
+      <w:r>
+        <w:t xml:space="preserve">   Browser NVARCHAR(4000) not null,</w:t>
+      </w:r>
+    </w:p>
+    <w:p>
+      <w:pPr>
+        <w:pStyle w:val="Code"/>
+      </w:pPr>
+      <w:r>
+        <w:t xml:space="preserve">   VisitDate DATETIME not null,</w:t>
+      </w:r>
+    </w:p>
+    <w:p>
+      <w:pPr>
+        <w:pStyle w:val="Code"/>
+      </w:pPr>
+      <w:r>
+        <w:t xml:space="preserve">   IpAddress NVARCHAR(255) not null,</w:t>
+      </w:r>
+    </w:p>
+    <w:p>
+      <w:pPr>
+        <w:pStyle w:val="Code"/>
+      </w:pPr>
+      <w:r>
+        <w:t xml:space="preserve">   primary key (Id)</w:t>
+      </w:r>
+    </w:p>
+    <w:p>
+      <w:pPr>
+        <w:pStyle w:val="Code"/>
+      </w:pPr>
+      <w:r>
+        <w:t>)</w:t>
+      </w:r>
+    </w:p>
+    <w:p>
+      <w:pPr>
+        <w:pStyle w:val="Code"/>
+      </w:pPr>
+    </w:p>
+    <w:p>
+      <w:pPr>
+        <w:pStyle w:val="Code"/>
+      </w:pPr>
       <w:commentRangeStart w:id="34"/>
-      <w:commentRangeStart w:id="35"/>
-      <w:r>
-        <w:t xml:space="preserve">Listing </w:t>
-      </w:r>
-      <w:r>
-        <w:t>23.10</w:t>
-      </w:r>
-      <w:r>
-        <w:t xml:space="preserve"> Output from schema export shows table DDL</w:t>
-      </w:r>
-    </w:p>
-    <w:p>
-      <w:pPr>
-        <w:pStyle w:val="Code"/>
-      </w:pPr>
-      <w:r>
-        <w:t>------ Test started: Assembly: IntegrationTests.dll ------</w:t>
-      </w:r>
-    </w:p>
-    <w:p>
-      <w:pPr>
-        <w:pStyle w:val="Code"/>
-      </w:pPr>
-    </w:p>
-    <w:p>
-      <w:pPr>
-        <w:pStyle w:val="Code"/>
-      </w:pPr>
-      <w:r>
-        <w:lastRenderedPageBreak/>
-        <w:t>if exists (select * from dbo.sysobjects where id = object_id(N'Visitors') and OBJECTPROPERTY(id, N'IsUserTable') = 1) drop table Visitors</w:t>
-      </w:r>
-    </w:p>
-    <w:p>
-      <w:pPr>
-        <w:pStyle w:val="Code"/>
-      </w:pPr>
-      <w:r>
-        <w:t>create table Visitors (</w:t>
-      </w:r>
-    </w:p>
-    <w:p>
-      <w:pPr>
-        <w:pStyle w:val="Code"/>
-      </w:pPr>
-      <w:r>
-        <w:t xml:space="preserve">  Id UNIQUEIDENTIFIER not null,</w:t>
-      </w:r>
-    </w:p>
-    <w:p>
-      <w:pPr>
-        <w:pStyle w:val="Code"/>
-      </w:pPr>
-      <w:r>
-        <w:t xml:space="preserve">   PathAndQuerystring NVARCHAR(4000) not null,</w:t>
-      </w:r>
-    </w:p>
-    <w:p>
-      <w:pPr>
-        <w:pStyle w:val="Code"/>
-      </w:pPr>
-      <w:r>
-        <w:t xml:space="preserve">   LoginName NVARCHAR(255) not null,</w:t>
-      </w:r>
-    </w:p>
-    <w:p>
-      <w:pPr>
-        <w:pStyle w:val="Code"/>
-      </w:pPr>
-      <w:r>
-        <w:t xml:space="preserve">   Browser NVARCHAR(4000) not null,</w:t>
-      </w:r>
-    </w:p>
-    <w:p>
-      <w:pPr>
-        <w:pStyle w:val="Code"/>
-      </w:pPr>
-      <w:r>
-        <w:t xml:space="preserve">   VisitDate DATETIME not null,</w:t>
-      </w:r>
-    </w:p>
-    <w:p>
-      <w:pPr>
-        <w:pStyle w:val="Code"/>
-      </w:pPr>
-      <w:r>
-        <w:t xml:space="preserve">   IpAddress NVARCHAR(255) not null,</w:t>
-      </w:r>
-    </w:p>
-    <w:p>
-      <w:pPr>
-        <w:pStyle w:val="Code"/>
-      </w:pPr>
-      <w:r>
-        <w:t xml:space="preserve">   primary key (Id)</w:t>
-      </w:r>
-    </w:p>
-    <w:p>
-      <w:pPr>
-        <w:pStyle w:val="Code"/>
-      </w:pPr>
-      <w:r>
-        <w:t>)</w:t>
-      </w:r>
-    </w:p>
-    <w:p>
-      <w:pPr>
-        <w:pStyle w:val="Code"/>
-      </w:pPr>
-    </w:p>
-    <w:p>
-      <w:pPr>
-        <w:pStyle w:val="Code"/>
-      </w:pPr>
-      <w:commentRangeStart w:id="36"/>
       <w:r>
         <w:t>1 passed, 0 failed, 0 skipped, took 6.86 seconds.</w:t>
       </w:r>
-      <w:commentRangeEnd w:id="36"/>
+      <w:commentRangeEnd w:id="34"/>
       <w:r>
         <w:rPr>
           <w:rStyle w:val="CommentReference"/>
@@ -9221,10 +9169,10 @@
           <w:snapToGrid/>
           <w:vanish/>
         </w:rPr>
-        <w:commentReference w:id="36"/>
-      </w:r>
-    </w:p>
-    <w:commentRangeEnd w:id="32"/>
+        <w:commentReference w:id="34"/>
+      </w:r>
+    </w:p>
+    <w:commentRangeEnd w:id="30"/>
     <w:p>
       <w:pPr>
         <w:pStyle w:val="Code"/>
@@ -9236,42 +9184,64 @@
           <w:snapToGrid/>
           <w:vanish/>
         </w:rPr>
-        <w:commentReference w:id="32"/>
-      </w:r>
-      <w:commentRangeEnd w:id="33"/>
+        <w:commentReference w:id="30"/>
+      </w:r>
+      <w:commentRangeEnd w:id="31"/>
       <w:r>
         <w:rPr>
           <w:rStyle w:val="CommentReference"/>
           <w:rFonts w:ascii="Times New Roman" w:hAnsi="Times New Roman"/>
           <w:snapToGrid/>
         </w:rPr>
-        <w:commentReference w:id="33"/>
-      </w:r>
-      <w:commentRangeEnd w:id="34"/>
+        <w:commentReference w:id="31"/>
+      </w:r>
+      <w:commentRangeEnd w:id="32"/>
       <w:r>
         <w:rPr>
           <w:rStyle w:val="CommentReference"/>
           <w:rFonts w:ascii="Times New Roman" w:hAnsi="Times New Roman"/>
           <w:snapToGrid/>
         </w:rPr>
-        <w:commentReference w:id="34"/>
-      </w:r>
-      <w:commentRangeEnd w:id="35"/>
+        <w:commentReference w:id="32"/>
+      </w:r>
+      <w:commentRangeEnd w:id="33"/>
       <w:r>
         <w:rPr>
           <w:rStyle w:val="CommentReference"/>
           <w:rFonts w:ascii="Times New Roman" w:hAnsi="Times New Roman"/>
           <w:snapToGrid/>
         </w:rPr>
+        <w:commentReference w:id="33"/>
+      </w:r>
+    </w:p>
+    <w:p>
+      <w:pPr>
+        <w:pStyle w:val="Body1"/>
+      </w:pPr>
+      <w:commentRangeStart w:id="35"/>
+      <w:commentRangeStart w:id="36"/>
+      <w:r>
+        <w:t>The</w:t>
+      </w:r>
+      <w:commentRangeEnd w:id="35"/>
+      <w:r>
+        <w:rPr>
+          <w:rStyle w:val="CommentReference"/>
+          <w:rFonts w:ascii="Times New Roman" w:hAnsi="Times New Roman"/>
+          <w:vanish/>
+        </w:rPr>
         <w:commentReference w:id="35"/>
       </w:r>
-    </w:p>
-    <w:p>
-      <w:pPr>
-        <w:pStyle w:val="Body1"/>
-      </w:pPr>
-      <w:r>
-        <w:t>The NUnit</w:t>
+      <w:commentRangeEnd w:id="36"/>
+      <w:r>
+        <w:rPr>
+          <w:rStyle w:val="CommentReference"/>
+          <w:rFonts w:ascii="Times New Roman" w:hAnsi="Times New Roman"/>
+        </w:rPr>
+        <w:commentReference w:id="36"/>
+      </w:r>
+      <w:r>
+        <w:t xml:space="preserve"> NUnit</w:t>
       </w:r>
       <w:r>
         <w:fldChar w:fldCharType="begin"/>
@@ -9574,6 +9544,7 @@
         <w:pStyle w:val="Code"/>
       </w:pPr>
       <w:r>
+        <w:lastRenderedPageBreak/>
         <w:t>using System;</w:t>
       </w:r>
     </w:p>
@@ -9582,620 +9553,620 @@
         <w:pStyle w:val="Code"/>
       </w:pPr>
       <w:r>
+        <w:t>using System.Collections.Generic;</w:t>
+      </w:r>
+    </w:p>
+    <w:p>
+      <w:pPr>
+        <w:pStyle w:val="Code"/>
+      </w:pPr>
+      <w:r>
+        <w:t>using System.Linq;</w:t>
+      </w:r>
+    </w:p>
+    <w:p>
+      <w:pPr>
+        <w:pStyle w:val="Code"/>
+      </w:pPr>
+      <w:r>
+        <w:t>using Core;</w:t>
+      </w:r>
+    </w:p>
+    <w:p>
+      <w:pPr>
+        <w:pStyle w:val="Code"/>
+      </w:pPr>
+      <w:r>
+        <w:t>using Infrastructure;</w:t>
+      </w:r>
+    </w:p>
+    <w:p>
+      <w:pPr>
+        <w:pStyle w:val="Code"/>
+      </w:pPr>
+      <w:r>
+        <w:t>using NHibernate</w:t>
+      </w:r>
+      <w:r>
+        <w:fldChar w:fldCharType="begin"/>
+      </w:r>
+      <w:r>
+        <w:instrText xml:space="preserve"> XE "</w:instrText>
+      </w:r>
+      <w:r>
+        <w:instrText>NHibernate</w:instrText>
+      </w:r>
+      <w:r>
+        <w:instrText xml:space="preserve">" </w:instrText>
+      </w:r>
+      <w:r>
+        <w:fldChar w:fldCharType="end"/>
+      </w:r>
+      <w:r>
+        <w:t>;</w:t>
+      </w:r>
+    </w:p>
+    <w:p>
+      <w:pPr>
+        <w:pStyle w:val="Code"/>
+      </w:pPr>
+      <w:r>
+        <w:t>using NUnit</w:t>
+      </w:r>
+      <w:r>
+        <w:fldChar w:fldCharType="begin"/>
+      </w:r>
+      <w:r>
+        <w:instrText xml:space="preserve"> XE "</w:instrText>
+      </w:r>
+      <w:r>
+        <w:instrText>NUnit</w:instrText>
+      </w:r>
+      <w:r>
+        <w:instrText xml:space="preserve">" </w:instrText>
+      </w:r>
+      <w:r>
+        <w:fldChar w:fldCharType="end"/>
+      </w:r>
+      <w:r>
+        <w:t>.Framework;</w:t>
+      </w:r>
+    </w:p>
+    <w:p>
+      <w:pPr>
+        <w:pStyle w:val="Code"/>
+      </w:pPr>
+      <w:r>
+        <w:t>using NUnit</w:t>
+      </w:r>
+      <w:r>
+        <w:fldChar w:fldCharType="begin"/>
+      </w:r>
+      <w:r>
+        <w:instrText xml:space="preserve"> XE "</w:instrText>
+      </w:r>
+      <w:r>
+        <w:instrText>NUnit</w:instrText>
+      </w:r>
+      <w:r>
+        <w:instrText xml:space="preserve">" </w:instrText>
+      </w:r>
+      <w:r>
+        <w:fldChar w:fldCharType="end"/>
+      </w:r>
+      <w:r>
+        <w:t>.Framework.SyntaxHelpers;</w:t>
+      </w:r>
+    </w:p>
+    <w:p>
+      <w:pPr>
+        <w:pStyle w:val="Code"/>
+      </w:pPr>
+    </w:p>
+    <w:p>
+      <w:pPr>
+        <w:pStyle w:val="Code"/>
+      </w:pPr>
+      <w:r>
+        <w:t>namespace IntegrationTests</w:t>
+      </w:r>
+    </w:p>
+    <w:p>
+      <w:pPr>
+        <w:pStyle w:val="Code"/>
+      </w:pPr>
+      <w:r>
+        <w:t>{</w:t>
+      </w:r>
+    </w:p>
+    <w:p>
+      <w:pPr>
+        <w:pStyle w:val="Code"/>
+      </w:pPr>
+      <w:r>
+        <w:t xml:space="preserve">    [TestFixture]</w:t>
+      </w:r>
+    </w:p>
+    <w:p>
+      <w:pPr>
+        <w:pStyle w:val="Code"/>
+      </w:pPr>
+      <w:r>
+        <w:t xml:space="preserve">    public class VisitorRepositoryTester</w:t>
+      </w:r>
+    </w:p>
+    <w:p>
+      <w:pPr>
+        <w:pStyle w:val="Code"/>
+      </w:pPr>
+      <w:r>
+        <w:t xml:space="preserve">    {</w:t>
+      </w:r>
+    </w:p>
+    <w:p>
+      <w:pPr>
+        <w:pStyle w:val="Code"/>
+      </w:pPr>
+      <w:r>
+        <w:t xml:space="preserve">        [SetUp]</w:t>
+      </w:r>
+    </w:p>
+    <w:p>
+      <w:pPr>
+        <w:pStyle w:val="Code"/>
+      </w:pPr>
+      <w:r>
+        <w:t xml:space="preserve">        public void Setup()</w:t>
+      </w:r>
+    </w:p>
+    <w:p>
+      <w:pPr>
+        <w:pStyle w:val="Code"/>
+      </w:pPr>
+      <w:r>
+        <w:t xml:space="preserve">        {</w:t>
+      </w:r>
+    </w:p>
+    <w:p>
+      <w:pPr>
+        <w:pStyle w:val="Code"/>
+      </w:pPr>
+      <w:r>
+        <w:t xml:space="preserve">            new DatabaseTester().CreateDatabaseSchmea();</w:t>
+      </w:r>
+    </w:p>
+    <w:p>
+      <w:pPr>
+        <w:pStyle w:val="Code"/>
+      </w:pPr>
+      <w:r>
+        <w:t xml:space="preserve">        }</w:t>
+      </w:r>
+    </w:p>
+    <w:p>
+      <w:pPr>
+        <w:pStyle w:val="Code"/>
+      </w:pPr>
+    </w:p>
+    <w:p>
+      <w:pPr>
+        <w:pStyle w:val="Code"/>
+      </w:pPr>
+      <w:r>
+        <w:t xml:space="preserve">        [Test]</w:t>
+      </w:r>
+    </w:p>
+    <w:p>
+      <w:pPr>
+        <w:pStyle w:val="Code"/>
+      </w:pPr>
+      <w:r>
+        <w:t xml:space="preserve">        public void When_saving_should_write_to_database</w:t>
+      </w:r>
+      <w:r>
+        <w:fldChar w:fldCharType="begin"/>
+      </w:r>
+      <w:r>
+        <w:instrText xml:space="preserve"> XE "</w:instrText>
+      </w:r>
+      <w:r>
+        <w:instrText>database</w:instrText>
+      </w:r>
+      <w:r>
+        <w:instrText xml:space="preserve">" </w:instrText>
+      </w:r>
+      <w:r>
+        <w:fldChar w:fldCharType="end"/>
+      </w:r>
+      <w:r>
+        <w:t>()</w:t>
+      </w:r>
+    </w:p>
+    <w:p>
+      <w:pPr>
+        <w:pStyle w:val="Code"/>
+      </w:pPr>
+      <w:r>
+        <w:t xml:space="preserve">        {</w:t>
+      </w:r>
+    </w:p>
+    <w:p>
+      <w:pPr>
+        <w:pStyle w:val="Code"/>
+      </w:pPr>
+      <w:r>
+        <w:t xml:space="preserve">            var config = new DataConfig();</w:t>
+      </w:r>
+      <w:r>
+        <w:t xml:space="preserve">                         #A</w:t>
+      </w:r>
+    </w:p>
+    <w:p>
+      <w:pPr>
+        <w:pStyle w:val="Code"/>
+      </w:pPr>
+      <w:r>
+        <w:t xml:space="preserve">            config.PerformStartup();</w:t>
+      </w:r>
+    </w:p>
+    <w:p>
+      <w:pPr>
+        <w:pStyle w:val="Code"/>
+      </w:pPr>
+      <w:r>
+        <w:t xml:space="preserve">            config.StartSession();</w:t>
+      </w:r>
+    </w:p>
+    <w:p>
+      <w:pPr>
+        <w:pStyle w:val="Code"/>
+      </w:pPr>
+    </w:p>
+    <w:p>
+      <w:pPr>
+        <w:pStyle w:val="Code"/>
+      </w:pPr>
+      <w:r>
+        <w:t xml:space="preserve">            var visitor = new Visitor</w:t>
+      </w:r>
+      <w:r>
+        <w:fldChar w:fldCharType="begin"/>
+      </w:r>
+      <w:r>
+        <w:instrText xml:space="preserve"> XE "</w:instrText>
+      </w:r>
+      <w:r>
+        <w:rPr>
+          <w:rStyle w:val="CodeinText"/>
+        </w:rPr>
+        <w:instrText>Visitor</w:instrText>
+      </w:r>
+      <w:r>
+        <w:instrText xml:space="preserve">" </w:instrText>
+      </w:r>
+      <w:r>
+        <w:fldChar w:fldCharType="end"/>
+      </w:r>
+      <w:r>
+        <w:t xml:space="preserve">                      #B</w:t>
+      </w:r>
+    </w:p>
+    <w:p>
+      <w:pPr>
+        <w:pStyle w:val="Code"/>
+      </w:pPr>
+      <w:r>
+        <w:t xml:space="preserve">                              {</w:t>
+      </w:r>
+    </w:p>
+    <w:p>
+      <w:pPr>
+        <w:pStyle w:val="Code"/>
+      </w:pPr>
+      <w:r>
+        <w:t xml:space="preserve">                                  Browser = "1",</w:t>
+      </w:r>
+    </w:p>
+    <w:p>
+      <w:pPr>
+        <w:pStyle w:val="Code"/>
+      </w:pPr>
+      <w:r>
+        <w:t xml:space="preserve">                                  IpAddress = "2",</w:t>
+      </w:r>
+    </w:p>
+    <w:p>
+      <w:pPr>
+        <w:pStyle w:val="Code"/>
+      </w:pPr>
+      <w:r>
+        <w:t xml:space="preserve">                                  LoginName = "3",</w:t>
+      </w:r>
+    </w:p>
+    <w:p>
+      <w:pPr>
+        <w:pStyle w:val="Code"/>
+      </w:pPr>
+      <w:r>
+        <w:t xml:space="preserve">                                  PathAndQuerystring = "4",</w:t>
+      </w:r>
+    </w:p>
+    <w:p>
+      <w:pPr>
+        <w:pStyle w:val="Code"/>
+      </w:pPr>
+      <w:r>
+        <w:t xml:space="preserve">                                  VisitDate =</w:t>
+      </w:r>
+    </w:p>
+    <w:p>
+      <w:pPr>
+        <w:pStyle w:val="Code"/>
+      </w:pPr>
+      <w:r>
+        <w:t xml:space="preserve">                                      new DateTime(2000, 1, 1)</w:t>
+      </w:r>
+    </w:p>
+    <w:p>
+      <w:pPr>
+        <w:pStyle w:val="Code"/>
+      </w:pPr>
+      <w:r>
+        <w:t xml:space="preserve">                              };</w:t>
+      </w:r>
+    </w:p>
+    <w:p>
+      <w:pPr>
+        <w:pStyle w:val="Code"/>
+      </w:pPr>
+    </w:p>
+    <w:p>
+      <w:pPr>
+        <w:pStyle w:val="Code"/>
+      </w:pPr>
+      <w:r>
+        <w:t xml:space="preserve">            var repository = new VisitorRepository();</w:t>
+      </w:r>
+    </w:p>
+    <w:p>
+      <w:pPr>
+        <w:pStyle w:val="Code"/>
+      </w:pPr>
+      <w:r>
+        <w:t xml:space="preserve">            repository.Save(visitor);</w:t>
+      </w:r>
+      <w:r>
+        <w:t xml:space="preserve">                    #C</w:t>
+      </w:r>
+    </w:p>
+    <w:p>
+      <w:pPr>
+        <w:pStyle w:val="Code"/>
+      </w:pPr>
+    </w:p>
+    <w:p>
+      <w:pPr>
+        <w:pStyle w:val="Code"/>
+      </w:pPr>
+      <w:r>
+        <w:t xml:space="preserve">            config.EndSession();</w:t>
+      </w:r>
+      <w:r>
+        <w:t xml:space="preserve">                   |#D</w:t>
+      </w:r>
+    </w:p>
+    <w:p>
+      <w:pPr>
+        <w:pStyle w:val="Code"/>
+      </w:pPr>
+      <w:r>
+        <w:t xml:space="preserve">            config.StartSession();</w:t>
+      </w:r>
+      <w:r>
+        <w:t xml:space="preserve">                 |#D</w:t>
+      </w:r>
+    </w:p>
+    <w:p>
+      <w:pPr>
+        <w:pStyle w:val="Code"/>
+      </w:pPr>
+    </w:p>
+    <w:p>
+      <w:pPr>
+        <w:pStyle w:val="Code"/>
+      </w:pPr>
+      <w:r>
+        <w:t xml:space="preserve">            ISession session</w:t>
+      </w:r>
+      <w:r>
+        <w:fldChar w:fldCharType="begin"/>
+      </w:r>
+      <w:r>
+        <w:instrText xml:space="preserve"> XE "</w:instrText>
+      </w:r>
+      <w:r>
+        <w:instrText>session</w:instrText>
+      </w:r>
+      <w:r>
+        <w:instrText xml:space="preserve">" </w:instrText>
+      </w:r>
+      <w:r>
+        <w:fldChar w:fldCharType="end"/>
+      </w:r>
+      <w:r>
+        <w:t xml:space="preserve"> = new SessionCache().GetSession();</w:t>
+      </w:r>
+      <w:r>
+        <w:t xml:space="preserve">     #E</w:t>
+      </w:r>
+    </w:p>
+    <w:p>
+      <w:pPr>
+        <w:pStyle w:val="Code"/>
+      </w:pPr>
+      <w:r>
+        <w:t xml:space="preserve">            var loadedVisitor = session</w:t>
+      </w:r>
+      <w:r>
+        <w:fldChar w:fldCharType="begin"/>
+      </w:r>
+      <w:r>
+        <w:instrText xml:space="preserve"> XE "</w:instrText>
+      </w:r>
+      <w:r>
+        <w:instrText>session</w:instrText>
+      </w:r>
+      <w:r>
+        <w:instrText xml:space="preserve">" </w:instrText>
+      </w:r>
+      <w:r>
+        <w:fldChar w:fldCharType="end"/>
+      </w:r>
+      <w:r>
+        <w:t>.Load&lt;Visitor</w:t>
+      </w:r>
+      <w:r>
+        <w:fldChar w:fldCharType="begin"/>
+      </w:r>
+      <w:r>
+        <w:instrText xml:space="preserve"> XE "</w:instrText>
+      </w:r>
+      <w:r>
+        <w:rPr>
+          <w:rStyle w:val="CodeinText"/>
+        </w:rPr>
+        <w:instrText>Visitor</w:instrText>
+      </w:r>
+      <w:r>
+        <w:instrText xml:space="preserve">" </w:instrText>
+      </w:r>
+      <w:r>
+        <w:fldChar w:fldCharType="end"/>
+      </w:r>
+      <w:r>
+        <w:t>&gt;(visitor.Id);</w:t>
+      </w:r>
+    </w:p>
+    <w:p>
+      <w:pPr>
+        <w:pStyle w:val="Code"/>
+      </w:pPr>
+    </w:p>
+    <w:p>
+      <w:pPr>
+        <w:pStyle w:val="Code"/>
+      </w:pPr>
+      <w:r>
+        <w:t xml:space="preserve">            Assert.That(loadedVisitor, Is.Not.Null);</w:t>
+      </w:r>
+      <w:r>
+        <w:t xml:space="preserve">                |#F</w:t>
+      </w:r>
+    </w:p>
+    <w:p>
+      <w:pPr>
+        <w:pStyle w:val="Code"/>
+      </w:pPr>
+      <w:r>
+        <w:t xml:space="preserve">            Assert.That(loadedVisitor.Browser, Is.EqualTo("1"));</w:t>
+      </w:r>
+      <w:r>
+        <w:t xml:space="preserve">    </w:t>
+      </w:r>
+      <w:r>
+        <w:t>|#F</w:t>
+      </w:r>
+    </w:p>
+    <w:p>
+      <w:pPr>
+        <w:pStyle w:val="Code"/>
+      </w:pPr>
+      <w:r>
+        <w:t xml:space="preserve">            Assert.That(loadedVisitor.IpAddress, Is.EqualTo("2"));</w:t>
+      </w:r>
+      <w:r>
+        <w:t xml:space="preserve">  </w:t>
+      </w:r>
+      <w:r>
+        <w:t>|#F</w:t>
+      </w:r>
+    </w:p>
+    <w:p>
+      <w:pPr>
+        <w:pStyle w:val="Code"/>
+      </w:pPr>
+      <w:r>
+        <w:t xml:space="preserve">            Assert.That(loadedVisitor.LoginName, Is.EqualTo("3"));</w:t>
+      </w:r>
+      <w:r>
+        <w:t xml:space="preserve">  </w:t>
+      </w:r>
+      <w:r>
+        <w:t>|#F</w:t>
+      </w:r>
+    </w:p>
+    <w:p>
+      <w:pPr>
+        <w:pStyle w:val="Code"/>
+      </w:pPr>
+      <w:r>
+        <w:t xml:space="preserve">            Assert.That(loadedVisitor.PathAndQuerystring,</w:t>
+      </w:r>
+      <w:r>
+        <w:t xml:space="preserve">           </w:t>
+      </w:r>
+      <w:r>
+        <w:t>|#F</w:t>
+      </w:r>
+    </w:p>
+    <w:p>
+      <w:pPr>
+        <w:pStyle w:val="Code"/>
+      </w:pPr>
+      <w:r>
+        <w:t xml:space="preserve">                        Is.EqualTo("4"));</w:t>
+      </w:r>
+      <w:r>
+        <w:t xml:space="preserve">                           </w:t>
+      </w:r>
+      <w:r>
+        <w:t>|#F</w:t>
+      </w:r>
+    </w:p>
+    <w:p>
+      <w:pPr>
+        <w:pStyle w:val="Code"/>
+      </w:pPr>
+      <w:r>
+        <w:t xml:space="preserve">            Assert.That(loadedVisitor.VisitDate,</w:t>
+      </w:r>
+      <w:r>
+        <w:t xml:space="preserve">                    </w:t>
+      </w:r>
+      <w:r>
+        <w:t>|#F</w:t>
+      </w:r>
+    </w:p>
+    <w:p>
+      <w:pPr>
+        <w:pStyle w:val="Code"/>
+      </w:pPr>
+      <w:r>
+        <w:t xml:space="preserve">                        Is.EqualTo(new DateTime(2000, 1, 1)));</w:t>
+      </w:r>
+      <w:r>
+        <w:t xml:space="preserve">      </w:t>
+      </w:r>
+      <w:r>
+        <w:t>|#F</w:t>
+      </w:r>
+    </w:p>
+    <w:p>
+      <w:pPr>
+        <w:pStyle w:val="Code"/>
+      </w:pPr>
+      <w:r>
         <w:lastRenderedPageBreak/>
-        <w:t>using System.Collections.Generic;</w:t>
-      </w:r>
-    </w:p>
-    <w:p>
-      <w:pPr>
-        <w:pStyle w:val="Code"/>
-      </w:pPr>
-      <w:r>
-        <w:t>using System.Linq;</w:t>
-      </w:r>
-    </w:p>
-    <w:p>
-      <w:pPr>
-        <w:pStyle w:val="Code"/>
-      </w:pPr>
-      <w:r>
-        <w:t>using Core;</w:t>
-      </w:r>
-    </w:p>
-    <w:p>
-      <w:pPr>
-        <w:pStyle w:val="Code"/>
-      </w:pPr>
-      <w:r>
-        <w:t>using Infrastructure;</w:t>
-      </w:r>
-    </w:p>
-    <w:p>
-      <w:pPr>
-        <w:pStyle w:val="Code"/>
-      </w:pPr>
-      <w:r>
-        <w:t>using NHibernate</w:t>
-      </w:r>
-      <w:r>
-        <w:fldChar w:fldCharType="begin"/>
-      </w:r>
-      <w:r>
-        <w:instrText xml:space="preserve"> XE "</w:instrText>
-      </w:r>
-      <w:r>
-        <w:instrText>NHibernate</w:instrText>
-      </w:r>
-      <w:r>
-        <w:instrText xml:space="preserve">" </w:instrText>
-      </w:r>
-      <w:r>
-        <w:fldChar w:fldCharType="end"/>
-      </w:r>
-      <w:r>
-        <w:t>;</w:t>
-      </w:r>
-    </w:p>
-    <w:p>
-      <w:pPr>
-        <w:pStyle w:val="Code"/>
-      </w:pPr>
-      <w:r>
-        <w:t>using NUnit</w:t>
-      </w:r>
-      <w:r>
-        <w:fldChar w:fldCharType="begin"/>
-      </w:r>
-      <w:r>
-        <w:instrText xml:space="preserve"> XE "</w:instrText>
-      </w:r>
-      <w:r>
-        <w:instrText>NUnit</w:instrText>
-      </w:r>
-      <w:r>
-        <w:instrText xml:space="preserve">" </w:instrText>
-      </w:r>
-      <w:r>
-        <w:fldChar w:fldCharType="end"/>
-      </w:r>
-      <w:r>
-        <w:t>.Framework;</w:t>
-      </w:r>
-    </w:p>
-    <w:p>
-      <w:pPr>
-        <w:pStyle w:val="Code"/>
-      </w:pPr>
-      <w:r>
-        <w:t>using NUnit</w:t>
-      </w:r>
-      <w:r>
-        <w:fldChar w:fldCharType="begin"/>
-      </w:r>
-      <w:r>
-        <w:instrText xml:space="preserve"> XE "</w:instrText>
-      </w:r>
-      <w:r>
-        <w:instrText>NUnit</w:instrText>
-      </w:r>
-      <w:r>
-        <w:instrText xml:space="preserve">" </w:instrText>
-      </w:r>
-      <w:r>
-        <w:fldChar w:fldCharType="end"/>
-      </w:r>
-      <w:r>
-        <w:t>.Framework.SyntaxHelpers;</w:t>
-      </w:r>
-    </w:p>
-    <w:p>
-      <w:pPr>
-        <w:pStyle w:val="Code"/>
-      </w:pPr>
-    </w:p>
-    <w:p>
-      <w:pPr>
-        <w:pStyle w:val="Code"/>
-      </w:pPr>
-      <w:r>
-        <w:t>namespace IntegrationTests</w:t>
-      </w:r>
-    </w:p>
-    <w:p>
-      <w:pPr>
-        <w:pStyle w:val="Code"/>
-      </w:pPr>
-      <w:r>
-        <w:t>{</w:t>
-      </w:r>
-    </w:p>
-    <w:p>
-      <w:pPr>
-        <w:pStyle w:val="Code"/>
-      </w:pPr>
-      <w:r>
-        <w:t xml:space="preserve">    [TestFixture]</w:t>
-      </w:r>
-    </w:p>
-    <w:p>
-      <w:pPr>
-        <w:pStyle w:val="Code"/>
-      </w:pPr>
-      <w:r>
-        <w:t xml:space="preserve">    public class VisitorRepositoryTester</w:t>
-      </w:r>
-    </w:p>
-    <w:p>
-      <w:pPr>
-        <w:pStyle w:val="Code"/>
-      </w:pPr>
-      <w:r>
-        <w:t xml:space="preserve">    {</w:t>
-      </w:r>
-    </w:p>
-    <w:p>
-      <w:pPr>
-        <w:pStyle w:val="Code"/>
-      </w:pPr>
-      <w:r>
-        <w:t xml:space="preserve">        [SetUp]</w:t>
-      </w:r>
-    </w:p>
-    <w:p>
-      <w:pPr>
-        <w:pStyle w:val="Code"/>
-      </w:pPr>
-      <w:r>
-        <w:t xml:space="preserve">        public void Setup()</w:t>
-      </w:r>
-    </w:p>
-    <w:p>
-      <w:pPr>
-        <w:pStyle w:val="Code"/>
-      </w:pPr>
-      <w:r>
-        <w:t xml:space="preserve">        {</w:t>
-      </w:r>
-    </w:p>
-    <w:p>
-      <w:pPr>
-        <w:pStyle w:val="Code"/>
-      </w:pPr>
-      <w:r>
-        <w:t xml:space="preserve">            new DatabaseTester().CreateDatabaseSchmea();</w:t>
-      </w:r>
-    </w:p>
-    <w:p>
-      <w:pPr>
-        <w:pStyle w:val="Code"/>
-      </w:pPr>
-      <w:r>
-        <w:t xml:space="preserve">        }</w:t>
-      </w:r>
-    </w:p>
-    <w:p>
-      <w:pPr>
-        <w:pStyle w:val="Code"/>
-      </w:pPr>
-    </w:p>
-    <w:p>
-      <w:pPr>
-        <w:pStyle w:val="Code"/>
-      </w:pPr>
-      <w:r>
-        <w:t xml:space="preserve">        [Test]</w:t>
-      </w:r>
-    </w:p>
-    <w:p>
-      <w:pPr>
-        <w:pStyle w:val="Code"/>
-      </w:pPr>
-      <w:r>
-        <w:t xml:space="preserve">        public void When_saving_should_write_to_database</w:t>
-      </w:r>
-      <w:r>
-        <w:fldChar w:fldCharType="begin"/>
-      </w:r>
-      <w:r>
-        <w:instrText xml:space="preserve"> XE "</w:instrText>
-      </w:r>
-      <w:r>
-        <w:instrText>database</w:instrText>
-      </w:r>
-      <w:r>
-        <w:instrText xml:space="preserve">" </w:instrText>
-      </w:r>
-      <w:r>
-        <w:fldChar w:fldCharType="end"/>
-      </w:r>
-      <w:r>
-        <w:t>()</w:t>
-      </w:r>
-    </w:p>
-    <w:p>
-      <w:pPr>
-        <w:pStyle w:val="Code"/>
-      </w:pPr>
-      <w:r>
-        <w:t xml:space="preserve">        {</w:t>
-      </w:r>
-    </w:p>
-    <w:p>
-      <w:pPr>
-        <w:pStyle w:val="Code"/>
-      </w:pPr>
-      <w:r>
-        <w:t xml:space="preserve">            var config = new DataConfig();</w:t>
-      </w:r>
-      <w:r>
-        <w:t xml:space="preserve">                         #A</w:t>
-      </w:r>
-    </w:p>
-    <w:p>
-      <w:pPr>
-        <w:pStyle w:val="Code"/>
-      </w:pPr>
-      <w:r>
-        <w:t xml:space="preserve">            config.PerformStartup();</w:t>
-      </w:r>
-    </w:p>
-    <w:p>
-      <w:pPr>
-        <w:pStyle w:val="Code"/>
-      </w:pPr>
-      <w:r>
-        <w:t xml:space="preserve">            config.StartSession();</w:t>
-      </w:r>
-    </w:p>
-    <w:p>
-      <w:pPr>
-        <w:pStyle w:val="Code"/>
-      </w:pPr>
-    </w:p>
-    <w:p>
-      <w:pPr>
-        <w:pStyle w:val="Code"/>
-      </w:pPr>
-      <w:r>
-        <w:t xml:space="preserve">            var visitor = new Visitor</w:t>
-      </w:r>
-      <w:r>
-        <w:fldChar w:fldCharType="begin"/>
-      </w:r>
-      <w:r>
-        <w:instrText xml:space="preserve"> XE "</w:instrText>
-      </w:r>
-      <w:r>
-        <w:rPr>
-          <w:rStyle w:val="CodeinText"/>
-        </w:rPr>
-        <w:instrText>Visitor</w:instrText>
-      </w:r>
-      <w:r>
-        <w:instrText xml:space="preserve">" </w:instrText>
-      </w:r>
-      <w:r>
-        <w:fldChar w:fldCharType="end"/>
-      </w:r>
-      <w:r>
-        <w:t xml:space="preserve">                      #B</w:t>
-      </w:r>
-    </w:p>
-    <w:p>
-      <w:pPr>
-        <w:pStyle w:val="Code"/>
-      </w:pPr>
-      <w:r>
-        <w:t xml:space="preserve">                              {</w:t>
-      </w:r>
-    </w:p>
-    <w:p>
-      <w:pPr>
-        <w:pStyle w:val="Code"/>
-      </w:pPr>
-      <w:r>
-        <w:t xml:space="preserve">                                  Browser = "1",</w:t>
-      </w:r>
-    </w:p>
-    <w:p>
-      <w:pPr>
-        <w:pStyle w:val="Code"/>
-      </w:pPr>
-      <w:r>
-        <w:t xml:space="preserve">                                  IpAddress = "2",</w:t>
-      </w:r>
-    </w:p>
-    <w:p>
-      <w:pPr>
-        <w:pStyle w:val="Code"/>
-      </w:pPr>
-      <w:r>
-        <w:t xml:space="preserve">                                  LoginName = "3",</w:t>
-      </w:r>
-    </w:p>
-    <w:p>
-      <w:pPr>
-        <w:pStyle w:val="Code"/>
-      </w:pPr>
-      <w:r>
-        <w:t xml:space="preserve">                                  PathAndQuerystring = "4",</w:t>
-      </w:r>
-    </w:p>
-    <w:p>
-      <w:pPr>
-        <w:pStyle w:val="Code"/>
-      </w:pPr>
-      <w:r>
-        <w:t xml:space="preserve">                                  VisitDate =</w:t>
-      </w:r>
-    </w:p>
-    <w:p>
-      <w:pPr>
-        <w:pStyle w:val="Code"/>
-      </w:pPr>
-      <w:r>
-        <w:t xml:space="preserve">                                      new DateTime(2000, 1, 1)</w:t>
-      </w:r>
-    </w:p>
-    <w:p>
-      <w:pPr>
-        <w:pStyle w:val="Code"/>
-      </w:pPr>
-      <w:r>
-        <w:t xml:space="preserve">                              };</w:t>
-      </w:r>
-    </w:p>
-    <w:p>
-      <w:pPr>
-        <w:pStyle w:val="Code"/>
-      </w:pPr>
-    </w:p>
-    <w:p>
-      <w:pPr>
-        <w:pStyle w:val="Code"/>
-      </w:pPr>
-      <w:r>
-        <w:t xml:space="preserve">            var repository = new VisitorRepository();</w:t>
-      </w:r>
-    </w:p>
-    <w:p>
-      <w:pPr>
-        <w:pStyle w:val="Code"/>
-      </w:pPr>
-      <w:r>
-        <w:t xml:space="preserve">            repository.Save(visitor);</w:t>
-      </w:r>
-      <w:r>
-        <w:t xml:space="preserve">                    #C</w:t>
-      </w:r>
-    </w:p>
-    <w:p>
-      <w:pPr>
-        <w:pStyle w:val="Code"/>
-      </w:pPr>
-    </w:p>
-    <w:p>
-      <w:pPr>
-        <w:pStyle w:val="Code"/>
-      </w:pPr>
-      <w:r>
-        <w:t xml:space="preserve">            config.EndSession();</w:t>
-      </w:r>
-      <w:r>
-        <w:t xml:space="preserve">                   |#D</w:t>
-      </w:r>
-    </w:p>
-    <w:p>
-      <w:pPr>
-        <w:pStyle w:val="Code"/>
-      </w:pPr>
-      <w:r>
-        <w:t xml:space="preserve">            config.StartSession();</w:t>
-      </w:r>
-      <w:r>
-        <w:t xml:space="preserve">                 |#D</w:t>
-      </w:r>
-    </w:p>
-    <w:p>
-      <w:pPr>
-        <w:pStyle w:val="Code"/>
-      </w:pPr>
-    </w:p>
-    <w:p>
-      <w:pPr>
-        <w:pStyle w:val="Code"/>
-      </w:pPr>
-      <w:r>
-        <w:t xml:space="preserve">            ISession session</w:t>
-      </w:r>
-      <w:r>
-        <w:fldChar w:fldCharType="begin"/>
-      </w:r>
-      <w:r>
-        <w:instrText xml:space="preserve"> XE "</w:instrText>
-      </w:r>
-      <w:r>
-        <w:instrText>session</w:instrText>
-      </w:r>
-      <w:r>
-        <w:instrText xml:space="preserve">" </w:instrText>
-      </w:r>
-      <w:r>
-        <w:fldChar w:fldCharType="end"/>
-      </w:r>
-      <w:r>
-        <w:t xml:space="preserve"> = new SessionCache().GetSession();</w:t>
-      </w:r>
-      <w:r>
-        <w:t xml:space="preserve">     #E</w:t>
-      </w:r>
-    </w:p>
-    <w:p>
-      <w:pPr>
-        <w:pStyle w:val="Code"/>
-      </w:pPr>
-      <w:r>
-        <w:t xml:space="preserve">            var loadedVisitor = session</w:t>
-      </w:r>
-      <w:r>
-        <w:fldChar w:fldCharType="begin"/>
-      </w:r>
-      <w:r>
-        <w:instrText xml:space="preserve"> XE "</w:instrText>
-      </w:r>
-      <w:r>
-        <w:instrText>session</w:instrText>
-      </w:r>
-      <w:r>
-        <w:instrText xml:space="preserve">" </w:instrText>
-      </w:r>
-      <w:r>
-        <w:fldChar w:fldCharType="end"/>
-      </w:r>
-      <w:r>
-        <w:t>.Load&lt;Visitor</w:t>
-      </w:r>
-      <w:r>
-        <w:fldChar w:fldCharType="begin"/>
-      </w:r>
-      <w:r>
-        <w:instrText xml:space="preserve"> XE "</w:instrText>
-      </w:r>
-      <w:r>
-        <w:rPr>
-          <w:rStyle w:val="CodeinText"/>
-        </w:rPr>
-        <w:instrText>Visitor</w:instrText>
-      </w:r>
-      <w:r>
-        <w:instrText xml:space="preserve">" </w:instrText>
-      </w:r>
-      <w:r>
-        <w:fldChar w:fldCharType="end"/>
-      </w:r>
-      <w:r>
-        <w:t>&gt;(visitor.Id);</w:t>
-      </w:r>
-    </w:p>
-    <w:p>
-      <w:pPr>
-        <w:pStyle w:val="Code"/>
-      </w:pPr>
-    </w:p>
-    <w:p>
-      <w:pPr>
-        <w:pStyle w:val="Code"/>
-      </w:pPr>
-      <w:r>
-        <w:t xml:space="preserve">            Assert.That(loadedVisitor, Is.Not.Null);</w:t>
-      </w:r>
-      <w:r>
-        <w:t xml:space="preserve">                |#F</w:t>
-      </w:r>
-    </w:p>
-    <w:p>
-      <w:pPr>
-        <w:pStyle w:val="Code"/>
-      </w:pPr>
-      <w:r>
-        <w:t xml:space="preserve">            Assert.That(loadedVisitor.Browser, Is.EqualTo("1"));</w:t>
-      </w:r>
-      <w:r>
-        <w:t xml:space="preserve">    </w:t>
-      </w:r>
-      <w:r>
-        <w:t>|#F</w:t>
-      </w:r>
-    </w:p>
-    <w:p>
-      <w:pPr>
-        <w:pStyle w:val="Code"/>
-      </w:pPr>
-      <w:r>
-        <w:t xml:space="preserve">            Assert.That(loadedVisitor.IpAddress, Is.EqualTo("2"));</w:t>
-      </w:r>
-      <w:r>
-        <w:t xml:space="preserve">  </w:t>
-      </w:r>
-      <w:r>
-        <w:t>|#F</w:t>
-      </w:r>
-    </w:p>
-    <w:p>
-      <w:pPr>
-        <w:pStyle w:val="Code"/>
-      </w:pPr>
-      <w:r>
-        <w:t xml:space="preserve">            Assert.That(loadedVisitor.LoginName, Is.EqualTo("3"));</w:t>
-      </w:r>
-      <w:r>
-        <w:t xml:space="preserve">  </w:t>
-      </w:r>
-      <w:r>
-        <w:t>|#F</w:t>
-      </w:r>
-    </w:p>
-    <w:p>
-      <w:pPr>
-        <w:pStyle w:val="Code"/>
-      </w:pPr>
-      <w:r>
-        <w:t xml:space="preserve">            Assert.That(loadedVisitor.PathAndQuerystring,</w:t>
-      </w:r>
-      <w:r>
-        <w:t xml:space="preserve">           </w:t>
-      </w:r>
-      <w:r>
-        <w:t>|#F</w:t>
-      </w:r>
-    </w:p>
-    <w:p>
-      <w:pPr>
-        <w:pStyle w:val="Code"/>
-      </w:pPr>
-      <w:r>
-        <w:t xml:space="preserve">                        Is.EqualTo("4"));</w:t>
-      </w:r>
-      <w:r>
-        <w:t xml:space="preserve">                           </w:t>
-      </w:r>
-      <w:r>
-        <w:t>|#F</w:t>
-      </w:r>
-    </w:p>
-    <w:p>
-      <w:pPr>
-        <w:pStyle w:val="Code"/>
-      </w:pPr>
-      <w:r>
-        <w:t xml:space="preserve">            Assert.That(loadedVisitor.VisitDate,</w:t>
-      </w:r>
-      <w:r>
-        <w:t xml:space="preserve">                    </w:t>
-      </w:r>
-      <w:r>
-        <w:t>|#F</w:t>
-      </w:r>
-    </w:p>
-    <w:p>
-      <w:pPr>
-        <w:pStyle w:val="Code"/>
-      </w:pPr>
-      <w:r>
-        <w:t xml:space="preserve">                        Is.EqualTo(new DateTime(2000, 1, 1)));</w:t>
-      </w:r>
-      <w:r>
-        <w:t xml:space="preserve">      </w:t>
-      </w:r>
-      <w:r>
-        <w:t>|#F</w:t>
-      </w:r>
-    </w:p>
-    <w:p>
-      <w:pPr>
-        <w:pStyle w:val="Code"/>
-      </w:pPr>
-      <w:r>
         <w:t xml:space="preserve">        }</w:t>
       </w:r>
     </w:p>
@@ -11155,7 +11126,11 @@
         <w:fldChar w:fldCharType="end"/>
       </w:r>
       <w:r>
-        <w:t xml:space="preserve"> infrastructure are set up and functioning, we can turn our attention once again to the ASP.NET MVC project. We have left the project </w:t>
+        <w:t xml:space="preserve"> infrastructure are set up and functioning, we can turn our attention once again to the ASP.NET MVC project. We have </w:t>
+      </w:r>
+      <w:r>
+        <w:lastRenderedPageBreak/>
+        <w:t xml:space="preserve">left the project </w:t>
       </w:r>
       <w:r>
         <w:t>very close</w:t>
@@ -11167,11 +11142,7 @@
         <w:t xml:space="preserve">project </w:t>
       </w:r>
       <w:r>
-        <w:t xml:space="preserve">template in an effort to keep it simple as well </w:t>
-      </w:r>
-      <w:r>
-        <w:lastRenderedPageBreak/>
-        <w:t xml:space="preserve">as call out the additions necessary to enable the saving of every visitor to the site. Figure </w:t>
+        <w:t xml:space="preserve">template in an effort to keep it simple as well as call out the additions necessary to enable the saving of every visitor to the site. Figure </w:t>
       </w:r>
       <w:r>
         <w:t>23.8</w:t>
@@ -15829,125 +15800,7 @@
 
 <file path=word/comments.xml><?xml version="1.0" encoding="utf-8"?>
 <w:comments xmlns:ve="http://schemas.openxmlformats.org/markup-compatibility/2006" xmlns:o="urn:schemas-microsoft-com:office:office" xmlns:r="http://schemas.openxmlformats.org/officeDocument/2006/relationships" xmlns:m="http://schemas.openxmlformats.org/officeDocument/2006/math" xmlns:v="urn:schemas-microsoft-com:vml" xmlns:wp="http://schemas.openxmlformats.org/drawingml/2006/wordprocessingDrawing" xmlns:w10="urn:schemas-microsoft-com:office:word" xmlns:w="http://schemas.openxmlformats.org/wordprocessingml/2006/main" xmlns:wne="http://schemas.microsoft.com/office/word/2006/wordml">
-  <w:comment w:id="4" w:author="JSkinner" w:date="2010-03-06T17:41:00Z" w:initials="JS">
-    <w:p>
-      <w:pPr>
-        <w:pStyle w:val="CommentText"/>
-      </w:pPr>
-      <w:r>
-        <w:rPr>
-          <w:rStyle w:val="CommentReference"/>
-        </w:rPr>
-        <w:annotationRef/>
-      </w:r>
-      <w:r>
-        <w:t xml:space="preserve">I think it’s a bit of a stretch to say that this app uses DDD considering how simple it is. Maybe better as “This application uses </w:t>
-      </w:r>
-      <w:r>
-        <w:rPr>
-          <w:i/>
-        </w:rPr>
-        <w:t>some concepts from DDD</w:t>
-      </w:r>
-      <w:r>
-        <w:t xml:space="preserve">…” </w:t>
-      </w:r>
-    </w:p>
-    <w:p>
-      <w:pPr>
-        <w:pStyle w:val="CommentText"/>
-      </w:pPr>
-    </w:p>
-    <w:p>
-      <w:pPr>
-        <w:pStyle w:val="CommentText"/>
-      </w:pPr>
-      <w:r>
-        <w:t>Also might be worth reiterating that DDD is overkill for simple projects.</w:t>
-      </w:r>
-    </w:p>
-  </w:comment>
-  <w:comment w:id="5" w:author="Jeffrey" w:date="2010-03-21T21:35:00Z" w:initials="J">
-    <w:p>
-      <w:pPr>
-        <w:pStyle w:val="CommentText"/>
-      </w:pPr>
-      <w:r>
-        <w:rPr>
-          <w:rStyle w:val="CommentReference"/>
-        </w:rPr>
-        <w:annotationRef/>
-      </w:r>
-      <w:r>
-        <w:t>Good comment.  I changed this to explain it.</w:t>
-      </w:r>
-    </w:p>
-  </w:comment>
-  <w:comment w:id="6" w:author="JSkinner" w:date="2010-03-06T17:37:00Z" w:initials="JS">
-    <w:p>
-      <w:pPr>
-        <w:pStyle w:val="CommentText"/>
-      </w:pPr>
-      <w:r>
-        <w:rPr>
-          <w:rStyle w:val="CommentReference"/>
-        </w:rPr>
-        <w:annotationRef/>
-      </w:r>
-      <w:r>
-        <w:t>Might be worth including some details as to why this is desirable.</w:t>
-      </w:r>
-    </w:p>
-  </w:comment>
-  <w:comment w:id="7" w:author="Jeffrey" w:date="2010-03-21T21:36:00Z" w:initials="J">
-    <w:p>
-      <w:pPr>
-        <w:pStyle w:val="CommentText"/>
-      </w:pPr>
-      <w:r>
-        <w:rPr>
-          <w:rStyle w:val="CommentReference"/>
-        </w:rPr>
-        <w:annotationRef/>
-      </w:r>
-      <w:r>
-        <w:t>done</w:t>
-      </w:r>
-    </w:p>
-  </w:comment>
-  <w:comment w:id="12" w:author="JSkinner" w:date="2010-03-07T11:11:00Z" w:initials="JS">
-    <w:p>
-      <w:pPr>
-        <w:pStyle w:val="CommentText"/>
-      </w:pPr>
-      <w:r>
-        <w:rPr>
-          <w:rStyle w:val="CommentReference"/>
-        </w:rPr>
-        <w:annotationRef/>
-      </w:r>
-      <w:r>
-        <w:t>Might be worth mentioning what Fluent NHibernate actually is.</w:t>
-      </w:r>
-    </w:p>
-  </w:comment>
-  <w:comment w:id="13" w:author="Jeffrey" w:date="2010-03-21T21:38:00Z" w:initials="J">
-    <w:p>
-      <w:pPr>
-        <w:pStyle w:val="CommentText"/>
-      </w:pPr>
-      <w:r>
-        <w:rPr>
-          <w:rStyle w:val="CommentReference"/>
-        </w:rPr>
-        <w:annotationRef/>
-      </w:r>
-      <w:r>
-        <w:t>done</w:t>
-      </w:r>
-    </w:p>
-  </w:comment>
-  <w:comment w:id="16" w:author="Katharine Osborne" w:date="2010-02-07T01:04:00Z" w:initials="KO">
+  <w:comment w:id="10" w:author="Katharine Osborne" w:date="2010-03-21T23:21:00Z" w:initials="KO">
     <w:p>
       <w:pPr>
         <w:pStyle w:val="CommentText"/>
@@ -15967,37 +15820,24 @@
         </w:r>
       </w:hyperlink>
     </w:p>
+  </w:comment>
+  <w:comment w:id="11" w:author="Jeffrey" w:date="2010-03-23T21:02:00Z" w:initials="J">
     <w:p>
       <w:pPr>
         <w:pStyle w:val="CommentText"/>
       </w:pPr>
-    </w:p>
-    <w:p>
-      <w:pPr>
-        <w:pStyle w:val="CommentText"/>
-      </w:pPr>
-      <w:r>
-        <w:t>Rather than parenthesis, this could be done as a footnote.</w:t>
+      <w:r>
+        <w:rPr>
+          <w:rStyle w:val="CommentReference"/>
+        </w:rPr>
+        <w:annotationRef/>
+      </w:r>
+      <w:r>
+        <w:t>We will replace these in the final pass</w:t>
       </w:r>
     </w:p>
   </w:comment>
-  <w:comment w:id="17" w:author="Jeffrey" w:date="2010-02-21T22:43:00Z" w:initials="J">
-    <w:p>
-      <w:pPr>
-        <w:pStyle w:val="CommentText"/>
-      </w:pPr>
-      <w:r>
-        <w:rPr>
-          <w:rStyle w:val="CommentReference"/>
-        </w:rPr>
-        <w:annotationRef/>
-      </w:r>
-      <w:r>
-        <w:t>We have found footnotes hard to manage</w:t>
-      </w:r>
-    </w:p>
-  </w:comment>
-  <w:comment w:id="20" w:author="Katharine Osborne" w:date="2010-02-07T01:06:00Z" w:initials="KO">
+  <w:comment w:id="14" w:author="Katharine Osborne" w:date="2010-03-21T23:22:00Z" w:initials="KO">
     <w:p>
       <w:pPr>
         <w:pStyle w:val="CommentText"/>
@@ -16017,37 +15857,24 @@
         </w:r>
       </w:hyperlink>
     </w:p>
+  </w:comment>
+  <w:comment w:id="15" w:author="Jeffrey" w:date="2010-02-21T22:43:00Z" w:initials="J">
     <w:p>
       <w:pPr>
         <w:pStyle w:val="CommentText"/>
       </w:pPr>
-    </w:p>
-    <w:p>
-      <w:pPr>
-        <w:pStyle w:val="CommentText"/>
-      </w:pPr>
-      <w:r>
-        <w:t>This could also be done as a footnote</w:t>
+      <w:r>
+        <w:rPr>
+          <w:rStyle w:val="CommentReference"/>
+        </w:rPr>
+        <w:annotationRef/>
+      </w:r>
+      <w:r>
+        <w:t>Let’s shorten all urls in our final pass after URLs have been checked.</w:t>
       </w:r>
     </w:p>
   </w:comment>
-  <w:comment w:id="21" w:author="Jeffrey" w:date="2010-02-21T22:43:00Z" w:initials="J">
-    <w:p>
-      <w:pPr>
-        <w:pStyle w:val="CommentText"/>
-      </w:pPr>
-      <w:r>
-        <w:rPr>
-          <w:rStyle w:val="CommentReference"/>
-        </w:rPr>
-        <w:annotationRef/>
-      </w:r>
-      <w:r>
-        <w:t>Let’s shorten all urls in our final pass after URLs have been checked.</w:t>
-      </w:r>
-    </w:p>
-  </w:comment>
-  <w:comment w:id="22" w:author="Katharine Osborne" w:date="2010-02-07T01:08:00Z" w:initials="KO">
+  <w:comment w:id="16" w:author="Katharine Osborne" w:date="2010-03-21T23:22:00Z" w:initials="KO">
     <w:p>
       <w:pPr>
         <w:pStyle w:val="CommentText"/>
@@ -16072,16 +15899,24 @@
         <w:pStyle w:val="CommentText"/>
       </w:pPr>
     </w:p>
+  </w:comment>
+  <w:comment w:id="17" w:author="Jeffrey" w:date="2010-03-23T21:02:00Z" w:initials="J">
     <w:p>
       <w:pPr>
         <w:pStyle w:val="CommentText"/>
       </w:pPr>
       <w:r>
-        <w:t>This also might be better off as a footnote.</w:t>
+        <w:rPr>
+          <w:rStyle w:val="CommentReference"/>
+        </w:rPr>
+        <w:annotationRef/>
+      </w:r>
+      <w:r>
+        <w:t>Shorten in final pass</w:t>
       </w:r>
     </w:p>
   </w:comment>
-  <w:comment w:id="23" w:author="Katharine Osborne" w:date="2010-02-07T01:08:00Z" w:initials="KO">
+  <w:comment w:id="18" w:author="Katharine Osborne" w:date="2010-02-07T01:08:00Z" w:initials="KO">
     <w:p>
       <w:pPr>
         <w:pStyle w:val="CommentText"/>
@@ -16097,7 +15932,23 @@
       </w:r>
     </w:p>
   </w:comment>
-  <w:comment w:id="24" w:author="Katharine Osborne" w:date="2010-02-07T01:10:00Z" w:initials="KO">
+  <w:comment w:id="19" w:author="Jeffrey" w:date="2010-03-23T21:02:00Z" w:initials="J">
+    <w:p>
+      <w:pPr>
+        <w:pStyle w:val="CommentText"/>
+      </w:pPr>
+      <w:r>
+        <w:rPr>
+          <w:rStyle w:val="CommentReference"/>
+        </w:rPr>
+        <w:annotationRef/>
+      </w:r>
+      <w:r>
+        <w:t>shorten in final pass</w:t>
+      </w:r>
+    </w:p>
+  </w:comment>
+  <w:comment w:id="20" w:author="Katharine Osborne" w:date="2010-03-21T23:22:00Z" w:initials="KO">
     <w:p>
       <w:pPr>
         <w:pStyle w:val="CommentText"/>
@@ -16122,16 +15973,24 @@
         <w:pStyle w:val="CommentText"/>
       </w:pPr>
     </w:p>
+  </w:comment>
+  <w:comment w:id="21" w:author="Jeffrey" w:date="2010-03-23T21:02:00Z" w:initials="J">
     <w:p>
       <w:pPr>
         <w:pStyle w:val="CommentText"/>
       </w:pPr>
       <w:r>
-        <w:t>I think this is fine as is, the url itself is meaningful, but I’m providing the shortened url in case you wish to use it (unfortunately, Manning’s url shortener is not available to authors).</w:t>
+        <w:rPr>
+          <w:rStyle w:val="CommentReference"/>
+        </w:rPr>
+        <w:annotationRef/>
+      </w:r>
+      <w:r>
+        <w:t>shorten in final pass</w:t>
       </w:r>
     </w:p>
   </w:comment>
-  <w:comment w:id="25" w:author="Jeffrey" w:date="2010-02-21T22:44:00Z" w:initials="J">
+  <w:comment w:id="25" w:author="Jeffrey" w:date="2010-03-23T21:05:00Z" w:initials="J">
     <w:p>
       <w:pPr>
         <w:pStyle w:val="CommentText"/>
@@ -16143,11 +16002,11 @@
         <w:annotationRef/>
       </w:r>
       <w:r>
-        <w:t xml:space="preserve">Really?  Wow.  We need to get that fixed – or just integrate it into the Typsetting process.  </w:t>
+        <w:t>Added in response to Katharine’s comment about the listing</w:t>
       </w:r>
     </w:p>
   </w:comment>
-  <w:comment w:id="28" w:author="JSkinner" w:date="2010-03-07T11:17:00Z" w:initials="JS">
+  <w:comment w:id="34" w:author="Katharine Osborne" w:date="2010-02-25T15:38:00Z" w:initials="KO">
     <w:p>
       <w:pPr>
         <w:pStyle w:val="CommentText"/>
@@ -16159,11 +16018,11 @@
         <w:annotationRef/>
       </w:r>
       <w:r>
-        <w:t>Not sure I agree with this.  A session is meant to be used as a single unit of work, but that unit of work could consist of one or more transactions</w:t>
+        <w:t>The output can just be done in code font, without the listing header.</w:t>
       </w:r>
     </w:p>
   </w:comment>
-  <w:comment w:id="29" w:author="Jeffrey" w:date="2010-03-21T21:39:00Z" w:initials="J">
+  <w:comment w:id="30" w:author="Katharine Osborne" w:date="2010-02-07T01:14:00Z" w:initials="KO">
     <w:p>
       <w:pPr>
         <w:pStyle w:val="CommentText"/>
@@ -16175,11 +16034,11 @@
         <w:annotationRef/>
       </w:r>
       <w:r>
-        <w:t>Good call.  Nitpicky, but more correct</w:t>
+        <w:t>A listing  format normally shouldn’t be used for output. Can this be redone as a screen shot of the output?</w:t>
       </w:r>
     </w:p>
   </w:comment>
-  <w:comment w:id="30" w:author="JSkinner" w:date="2010-03-07T11:19:00Z" w:initials="JS">
+  <w:comment w:id="31" w:author="Jeffrey" w:date="2010-02-21T22:45:00Z" w:initials="J">
     <w:p>
       <w:pPr>
         <w:pStyle w:val="CommentText"/>
@@ -16191,11 +16050,11 @@
         <w:annotationRef/>
       </w:r>
       <w:r>
-        <w:t>Consider mentioning that Fluent NHibernate has the “SessionSource” object that can do most of this for you.</w:t>
+        <w:t>The screenshot would be very small and difficult to read because it flys by within Visual Studio’s output window.  What other style should we use?</w:t>
       </w:r>
     </w:p>
   </w:comment>
-  <w:comment w:id="31" w:author="Jeffrey" w:date="2010-03-21T21:41:00Z" w:initials="J">
+  <w:comment w:id="32" w:author="JSkinner" w:date="2010-03-07T11:25:00Z" w:initials="JS">
     <w:p>
       <w:pPr>
         <w:pStyle w:val="CommentText"/>
@@ -16207,11 +16066,14 @@
         <w:annotationRef/>
       </w:r>
       <w:r>
-        <w:t>Good, done</w:t>
+        <w:rPr>
+          <w:rStyle w:val="CommentReference"/>
+        </w:rPr>
+        <w:t>How about using the R# runner instead? The screenshot would then be consistent with listing 23.7</w:t>
       </w:r>
     </w:p>
   </w:comment>
-  <w:comment w:id="36" w:author="Katharine Osborne" w:date="2010-02-25T15:38:00Z" w:initials="KO">
+  <w:comment w:id="33" w:author="Jeffrey" w:date="2010-03-21T21:42:00Z" w:initials="J">
     <w:p>
       <w:pPr>
         <w:pStyle w:val="CommentText"/>
@@ -16223,11 +16085,11 @@
         <w:annotationRef/>
       </w:r>
       <w:r>
-        <w:t>The output can just be done in code font, without the listing header.</w:t>
+        <w:t>I checked that out, and it puts a lot of picture area around the text output, which is really important.  I like this text output best.</w:t>
       </w:r>
     </w:p>
   </w:comment>
-  <w:comment w:id="32" w:author="Katharine Osborne" w:date="2010-02-07T01:14:00Z" w:initials="KO">
+  <w:comment w:id="35" w:author="Katharine Osborne" w:date="2010-03-21T23:25:00Z" w:initials="KO">
     <w:p>
       <w:pPr>
         <w:pStyle w:val="CommentText"/>
@@ -16239,11 +16101,11 @@
         <w:annotationRef/>
       </w:r>
       <w:r>
-        <w:t>A listing  format normally shouldn’t be used for output. Can this be redone as a screen shot of the output?</w:t>
+        <w:t>Can you separate the code listing from the output with a bit of text so the reader instantly knows these are separate? i.e. “Here is the output we get on our system:”</w:t>
       </w:r>
     </w:p>
   </w:comment>
-  <w:comment w:id="33" w:author="Jeffrey" w:date="2010-02-21T22:45:00Z" w:initials="J">
+  <w:comment w:id="36" w:author="Jeffrey" w:date="2010-03-23T21:07:00Z" w:initials="J">
     <w:p>
       <w:pPr>
         <w:pStyle w:val="CommentText"/>
@@ -16255,42 +16117,7 @@
         <w:annotationRef/>
       </w:r>
       <w:r>
-        <w:t>The screenshot would be very small and difficult to read because it flys by within Visual Studio’s output window.  What other style should we use?</w:t>
-      </w:r>
-    </w:p>
-  </w:comment>
-  <w:comment w:id="34" w:author="JSkinner" w:date="2010-03-07T11:25:00Z" w:initials="JS">
-    <w:p>
-      <w:pPr>
-        <w:pStyle w:val="CommentText"/>
-      </w:pPr>
-      <w:r>
-        <w:rPr>
-          <w:rStyle w:val="CommentReference"/>
-        </w:rPr>
-        <w:annotationRef/>
-      </w:r>
-      <w:r>
-        <w:rPr>
-          <w:rStyle w:val="CommentReference"/>
-        </w:rPr>
-        <w:t>How about using the R# runner instead? The screenshot would then be consistent with listing 23.7</w:t>
-      </w:r>
-    </w:p>
-  </w:comment>
-  <w:comment w:id="35" w:author="Jeffrey" w:date="2010-03-21T21:42:00Z" w:initials="J">
-    <w:p>
-      <w:pPr>
-        <w:pStyle w:val="CommentText"/>
-      </w:pPr>
-      <w:r>
-        <w:rPr>
-          <w:rStyle w:val="CommentReference"/>
-        </w:rPr>
-        <w:annotationRef/>
-      </w:r>
-      <w:r>
-        <w:t>I checked that out, and it puts a lot of picture area around the text output, which is really important.  I like this text output best.</w:t>
+        <w:t>I added what you suggested immediately before the listing.  The listing is 100% output, not code.</w:t>
       </w:r>
     </w:p>
   </w:comment>

</xml_diff>